<commit_message>
Summarize model performance metrics
</commit_message>
<xml_diff>
--- a/ProjectReport.docx
+++ b/ProjectReport.docx
@@ -448,7 +448,6 @@
                               </w:p>
                             </w:sdtContent>
                           </w:sdt>
-                          <w:bookmarkStart w:id="1" w:name="_GoBack" w:displacedByCustomXml="next"/>
                           <w:sdt>
                             <w:sdtPr>
                               <w:rPr>
@@ -559,7 +558,6 @@
                               </w:p>
                             </w:sdtContent>
                           </w:sdt>
-                          <w:bookmarkEnd w:id="1" w:displacedByCustomXml="prev"/>
                         </w:txbxContent>
                       </v:textbox>
                     </v:shape>
@@ -889,10 +887,6 @@
                       </v:shape>
                       <v:rect id="Rectangle 457" o:spid="_x0000_s1034" style="position:absolute;left:95;width:26194;height:33718;visibility:visible;mso-wrap-style:square;v-text-anchor:middle" o:gfxdata="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" filled="f" stroked="f" strokeweight="1pt"/>
                     </v:group>
-                    <v:shapetype id="_x0000_t202" coordsize="21600,21600" o:spt="202" path="m,l,21600r21600,l21600,xe">
-                      <v:stroke joinstyle="miter"/>
-                      <v:path gradientshapeok="t" o:connecttype="rect"/>
-                    </v:shapetype>
                     <v:shape id="Text Box 458" o:spid="_x0000_s1035" type="#_x0000_t202" style="position:absolute;top:11049;width:39042;height:15049;visibility:visible;mso-wrap-style:square;v-text-anchor:bottom" o:gfxdata="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" filled="f" stroked="f" strokeweight=".5pt">
                       <v:textbox inset="0,0,36pt,36pt">
                         <w:txbxContent>
@@ -1214,7 +1208,15 @@
                                     <w:sz w:val="40"/>
                                     <w:szCs w:val="40"/>
                                   </w:rPr>
-                                  <w:t>November 16</w:t>
+                                  <w:t xml:space="preserve">November </w:t>
+                                </w:r>
+                                <w:r>
+                                  <w:rPr>
+                                    <w:rFonts w:ascii="Times New Roman" w:hAnsi="Times New Roman" w:cs="Times New Roman"/>
+                                    <w:sz w:val="40"/>
+                                    <w:szCs w:val="40"/>
+                                  </w:rPr>
+                                  <w:t>20</w:t>
                                 </w:r>
                                 <w:r>
                                   <w:rPr>
@@ -1340,7 +1342,15 @@
                               <w:sz w:val="40"/>
                               <w:szCs w:val="40"/>
                             </w:rPr>
-                            <w:t>November 16</w:t>
+                            <w:t xml:space="preserve">November </w:t>
+                          </w:r>
+                          <w:r>
+                            <w:rPr>
+                              <w:rFonts w:ascii="Times New Roman" w:hAnsi="Times New Roman" w:cs="Times New Roman"/>
+                              <w:sz w:val="40"/>
+                              <w:szCs w:val="40"/>
+                            </w:rPr>
+                            <w:t>20</w:t>
                           </w:r>
                           <w:r>
                             <w:rPr>
@@ -1942,7 +1952,21 @@
         <w:rPr>
           <w:rFonts w:ascii="Times New Roman" w:hAnsi="Times New Roman" w:cs="Times New Roman"/>
         </w:rPr>
-        <w:t xml:space="preserve">The survey describes driving scenarios with different conditions such as destination, passengers, weather, temperature, etc.. </w:t>
+        <w:t xml:space="preserve">The survey describes driving scenarios with different conditions such as destination, passengers, weather, temperature, </w:t>
+      </w:r>
+      <w:proofErr w:type="gramStart"/>
+      <w:r>
+        <w:rPr>
+          <w:rFonts w:ascii="Times New Roman" w:hAnsi="Times New Roman" w:cs="Times New Roman"/>
+        </w:rPr>
+        <w:t>etc..</w:t>
+      </w:r>
+      <w:proofErr w:type="gramEnd"/>
+      <w:r>
+        <w:rPr>
+          <w:rFonts w:ascii="Times New Roman" w:hAnsi="Times New Roman" w:cs="Times New Roman"/>
+        </w:rPr>
+        <w:t xml:space="preserve"> </w:t>
       </w:r>
       <w:r>
         <w:rPr>
@@ -2174,7 +2198,7 @@
                 <w:iCs/>
                 <w:color w:val="000000"/>
               </w:rPr>
-              <w:t>Attribute</w:t>
+              <w:t>Feature</w:t>
             </w:r>
           </w:p>
         </w:tc>
@@ -2722,12 +2746,21 @@
                 <w:color w:val="000000"/>
               </w:rPr>
             </w:pPr>
-            <w:r>
-              <w:rPr>
-                <w:rFonts w:ascii="Times New Roman" w:eastAsia="Times New Roman" w:hAnsi="Times New Roman" w:cs="Times New Roman"/>
-                <w:color w:val="000000"/>
-              </w:rPr>
-              <w:t>Restaurant(&lt;$20), Coffee House, Carry out &amp; Take away, Bar, Restaurant($20-$50)</w:t>
+            <w:proofErr w:type="gramStart"/>
+            <w:r>
+              <w:rPr>
+                <w:rFonts w:ascii="Times New Roman" w:eastAsia="Times New Roman" w:hAnsi="Times New Roman" w:cs="Times New Roman"/>
+                <w:color w:val="000000"/>
+              </w:rPr>
+              <w:t>Restaurant(</w:t>
+            </w:r>
+            <w:proofErr w:type="gramEnd"/>
+            <w:r>
+              <w:rPr>
+                <w:rFonts w:ascii="Times New Roman" w:eastAsia="Times New Roman" w:hAnsi="Times New Roman" w:cs="Times New Roman"/>
+                <w:color w:val="000000"/>
+              </w:rPr>
+              <w:t>&lt;$20), Coffee House, Carry out &amp; Take away, Bar, Restaurant($20-$50)</w:t>
             </w:r>
           </w:p>
         </w:tc>
@@ -3193,6 +3226,7 @@
               <w:t xml:space="preserve">Some college - no degree, </w:t>
             </w:r>
             <w:proofErr w:type="spellStart"/>
+            <w:proofErr w:type="gramStart"/>
             <w:r>
               <w:rPr>
                 <w:rFonts w:ascii="Times New Roman" w:eastAsia="Times New Roman" w:hAnsi="Times New Roman" w:cs="Times New Roman"/>
@@ -3201,6 +3235,7 @@
               <w:t>Bachelors</w:t>
             </w:r>
             <w:proofErr w:type="spellEnd"/>
+            <w:proofErr w:type="gramEnd"/>
             <w:r>
               <w:rPr>
                 <w:rFonts w:ascii="Times New Roman" w:eastAsia="Times New Roman" w:hAnsi="Times New Roman" w:cs="Times New Roman"/>
@@ -4980,7 +5015,19 @@
         <w:rPr>
           <w:rFonts w:ascii="Times New Roman" w:hAnsi="Times New Roman" w:cs="Times New Roman"/>
         </w:rPr>
-        <w:t xml:space="preserve"> attributes as shown in the table </w:t>
+        <w:t xml:space="preserve"> </w:t>
+      </w:r>
+      <w:r>
+        <w:rPr>
+          <w:rFonts w:ascii="Times New Roman" w:hAnsi="Times New Roman" w:cs="Times New Roman"/>
+        </w:rPr>
+        <w:t>features</w:t>
+      </w:r>
+      <w:r>
+        <w:rPr>
+          <w:rFonts w:ascii="Times New Roman" w:hAnsi="Times New Roman" w:cs="Times New Roman"/>
+        </w:rPr>
+        <w:t xml:space="preserve"> as shown in the table </w:t>
       </w:r>
       <w:r>
         <w:rPr>
@@ -4992,13 +5039,25 @@
         <w:rPr>
           <w:rFonts w:ascii="Times New Roman" w:hAnsi="Times New Roman" w:cs="Times New Roman"/>
         </w:rPr>
-        <w:t xml:space="preserve">. Among these attributes, the target </w:t>
-      </w:r>
-      <w:r>
-        <w:rPr>
-          <w:rFonts w:ascii="Times New Roman" w:hAnsi="Times New Roman" w:cs="Times New Roman"/>
-        </w:rPr>
-        <w:t>feature</w:t>
+        <w:t xml:space="preserve">. Among these </w:t>
+      </w:r>
+      <w:r>
+        <w:rPr>
+          <w:rFonts w:ascii="Times New Roman" w:hAnsi="Times New Roman" w:cs="Times New Roman"/>
+        </w:rPr>
+        <w:t>features</w:t>
+      </w:r>
+      <w:r>
+        <w:rPr>
+          <w:rFonts w:ascii="Times New Roman" w:hAnsi="Times New Roman" w:cs="Times New Roman"/>
+        </w:rPr>
+        <w:t xml:space="preserve">, the target </w:t>
+      </w:r>
+      <w:r>
+        <w:rPr>
+          <w:rFonts w:ascii="Times New Roman" w:hAnsi="Times New Roman" w:cs="Times New Roman"/>
+        </w:rPr>
+        <w:t>variable</w:t>
       </w:r>
       <w:r>
         <w:rPr>
@@ -5096,7 +5155,31 @@
         <w:rPr>
           <w:rFonts w:ascii="Times New Roman" w:hAnsi="Times New Roman" w:cs="Times New Roman"/>
         </w:rPr>
-        <w:t xml:space="preserve"> the listed attributes, the attribute ‘car’ has the highest number of missing values, which accounts for 99% of the entire dataset.</w:t>
+        <w:t xml:space="preserve"> the listed </w:t>
+      </w:r>
+      <w:r>
+        <w:rPr>
+          <w:rFonts w:ascii="Times New Roman" w:hAnsi="Times New Roman" w:cs="Times New Roman"/>
+        </w:rPr>
+        <w:t>features</w:t>
+      </w:r>
+      <w:r>
+        <w:rPr>
+          <w:rFonts w:ascii="Times New Roman" w:hAnsi="Times New Roman" w:cs="Times New Roman"/>
+        </w:rPr>
+        <w:t xml:space="preserve">, the </w:t>
+      </w:r>
+      <w:r>
+        <w:rPr>
+          <w:rFonts w:ascii="Times New Roman" w:hAnsi="Times New Roman" w:cs="Times New Roman"/>
+        </w:rPr>
+        <w:t>feature</w:t>
+      </w:r>
+      <w:r>
+        <w:rPr>
+          <w:rFonts w:ascii="Times New Roman" w:hAnsi="Times New Roman" w:cs="Times New Roman"/>
+        </w:rPr>
+        <w:t xml:space="preserve"> ‘car’ has the highest number of missing values, which accounts for 99% of the entire dataset.</w:t>
       </w:r>
       <w:r>
         <w:rPr>
@@ -5108,7 +5191,31 @@
         <w:rPr>
           <w:rFonts w:ascii="Times New Roman" w:hAnsi="Times New Roman" w:cs="Times New Roman"/>
         </w:rPr>
-        <w:t>I will remove this entire ‘car’ attribute as well as perform some imputation for other attributes with missing values</w:t>
+        <w:t xml:space="preserve">I will remove this entire ‘car’ </w:t>
+      </w:r>
+      <w:r>
+        <w:rPr>
+          <w:rFonts w:ascii="Times New Roman" w:hAnsi="Times New Roman" w:cs="Times New Roman"/>
+        </w:rPr>
+        <w:t>feature</w:t>
+      </w:r>
+      <w:r>
+        <w:rPr>
+          <w:rFonts w:ascii="Times New Roman" w:hAnsi="Times New Roman" w:cs="Times New Roman"/>
+        </w:rPr>
+        <w:t xml:space="preserve"> as well as perform some imputation for other </w:t>
+      </w:r>
+      <w:r>
+        <w:rPr>
+          <w:rFonts w:ascii="Times New Roman" w:hAnsi="Times New Roman" w:cs="Times New Roman"/>
+        </w:rPr>
+        <w:t>features</w:t>
+      </w:r>
+      <w:r>
+        <w:rPr>
+          <w:rFonts w:ascii="Times New Roman" w:hAnsi="Times New Roman" w:cs="Times New Roman"/>
+        </w:rPr>
+        <w:t xml:space="preserve"> with missing values</w:t>
       </w:r>
       <w:r>
         <w:rPr>
@@ -5163,7 +5270,7 @@
                 <w:i/>
                 <w:iCs/>
               </w:rPr>
-              <w:t>Attribute</w:t>
+              <w:t>Feature</w:t>
             </w:r>
           </w:p>
         </w:tc>
@@ -5189,8 +5296,9 @@
                 <w:i/>
                 <w:iCs/>
               </w:rPr>
-              <w:t># of Null</w:t>
-            </w:r>
+              <w:t xml:space="preserve"># </w:t>
+            </w:r>
+            <w:proofErr w:type="gramStart"/>
             <w:r>
               <w:rPr>
                 <w:rFonts w:ascii="Times New Roman" w:hAnsi="Times New Roman" w:cs="Times New Roman"/>
@@ -5199,6 +5307,27 @@
                 <w:i/>
                 <w:iCs/>
               </w:rPr>
+              <w:t>of</w:t>
+            </w:r>
+            <w:proofErr w:type="gramEnd"/>
+            <w:r>
+              <w:rPr>
+                <w:rFonts w:ascii="Times New Roman" w:hAnsi="Times New Roman" w:cs="Times New Roman"/>
+                <w:b/>
+                <w:bCs/>
+                <w:i/>
+                <w:iCs/>
+              </w:rPr>
+              <w:t xml:space="preserve"> Null</w:t>
+            </w:r>
+            <w:r>
+              <w:rPr>
+                <w:rFonts w:ascii="Times New Roman" w:hAnsi="Times New Roman" w:cs="Times New Roman"/>
+                <w:b/>
+                <w:bCs/>
+                <w:i/>
+                <w:iCs/>
+              </w:rPr>
               <w:t xml:space="preserve"> (% of entire dataset)</w:t>
             </w:r>
           </w:p>
@@ -5538,13 +5667,31 @@
         <w:rPr>
           <w:rFonts w:ascii="Times New Roman" w:hAnsi="Times New Roman" w:cs="Times New Roman"/>
         </w:rPr>
-        <w:t>non-binary integer attribut</w:t>
-      </w:r>
-      <w:r>
-        <w:rPr>
-          <w:rFonts w:ascii="Times New Roman" w:hAnsi="Times New Roman" w:cs="Times New Roman"/>
-        </w:rPr>
-        <w:t>e,</w:t>
+        <w:t xml:space="preserve">non-binary </w:t>
+      </w:r>
+      <w:r>
+        <w:rPr>
+          <w:rFonts w:ascii="Times New Roman" w:hAnsi="Times New Roman" w:cs="Times New Roman"/>
+        </w:rPr>
+        <w:t>continuous</w:t>
+      </w:r>
+      <w:r>
+        <w:rPr>
+          <w:rFonts w:ascii="Times New Roman" w:hAnsi="Times New Roman" w:cs="Times New Roman"/>
+        </w:rPr>
+        <w:t xml:space="preserve"> </w:t>
+      </w:r>
+      <w:r>
+        <w:rPr>
+          <w:rFonts w:ascii="Times New Roman" w:hAnsi="Times New Roman" w:cs="Times New Roman"/>
+        </w:rPr>
+        <w:t>feature</w:t>
+      </w:r>
+      <w:r>
+        <w:rPr>
+          <w:rFonts w:ascii="Times New Roman" w:hAnsi="Times New Roman" w:cs="Times New Roman"/>
+        </w:rPr>
+        <w:t>,</w:t>
       </w:r>
       <w:r>
         <w:rPr>
@@ -5580,7 +5727,19 @@
         <w:rPr>
           <w:rFonts w:ascii="Times New Roman" w:hAnsi="Times New Roman" w:cs="Times New Roman"/>
         </w:rPr>
-        <w:t xml:space="preserve"> attribute </w:t>
+        <w:t xml:space="preserve"> </w:t>
+      </w:r>
+      <w:r>
+        <w:rPr>
+          <w:rFonts w:ascii="Times New Roman" w:hAnsi="Times New Roman" w:cs="Times New Roman"/>
+        </w:rPr>
+        <w:t>feature</w:t>
+      </w:r>
+      <w:r>
+        <w:rPr>
+          <w:rFonts w:ascii="Times New Roman" w:hAnsi="Times New Roman" w:cs="Times New Roman"/>
+        </w:rPr>
+        <w:t xml:space="preserve"> </w:t>
       </w:r>
       <w:r>
         <w:rPr>
@@ -5616,7 +5775,7 @@
         <w:rPr>
           <w:rFonts w:ascii="Times New Roman" w:hAnsi="Times New Roman" w:cs="Times New Roman"/>
         </w:rPr>
-        <w:t>attribute</w:t>
+        <w:t>features</w:t>
       </w:r>
       <w:r>
         <w:rPr>
@@ -5956,7 +6115,19 @@
         <w:rPr>
           <w:rFonts w:ascii="Times New Roman" w:hAnsi="Times New Roman" w:cs="Times New Roman"/>
         </w:rPr>
-        <w:t xml:space="preserve">the target feature, which shows whether a driver accepted a coupon or not (‘Y’ attribute), and </w:t>
+        <w:t xml:space="preserve">the target </w:t>
+      </w:r>
+      <w:r>
+        <w:rPr>
+          <w:rFonts w:ascii="Times New Roman" w:hAnsi="Times New Roman" w:cs="Times New Roman"/>
+        </w:rPr>
+        <w:t>variable</w:t>
+      </w:r>
+      <w:r>
+        <w:rPr>
+          <w:rFonts w:ascii="Times New Roman" w:hAnsi="Times New Roman" w:cs="Times New Roman"/>
+        </w:rPr>
+        <w:t xml:space="preserve">, which shows whether a driver accepted a coupon or not (‘Y’ attribute), and </w:t>
       </w:r>
       <w:r>
         <w:rPr>
@@ -5986,7 +6157,19 @@
         <w:rPr>
           <w:rFonts w:ascii="Times New Roman" w:hAnsi="Times New Roman" w:cs="Times New Roman"/>
         </w:rPr>
-        <w:t xml:space="preserve">the counts of each class/label in these attributes are </w:t>
+        <w:t xml:space="preserve">the counts of each class/label in these </w:t>
+      </w:r>
+      <w:r>
+        <w:rPr>
+          <w:rFonts w:ascii="Times New Roman" w:hAnsi="Times New Roman" w:cs="Times New Roman"/>
+        </w:rPr>
+        <w:t>features</w:t>
+      </w:r>
+      <w:r>
+        <w:rPr>
+          <w:rFonts w:ascii="Times New Roman" w:hAnsi="Times New Roman" w:cs="Times New Roman"/>
+        </w:rPr>
+        <w:t xml:space="preserve"> are </w:t>
       </w:r>
       <w:r>
         <w:rPr>
@@ -6022,7 +6205,15 @@
           <w:b/>
           <w:bCs/>
         </w:rPr>
-        <w:t>‘Y’ Attribute</w:t>
+        <w:t xml:space="preserve">‘Y’ </w:t>
+      </w:r>
+      <w:r>
+        <w:rPr>
+          <w:rFonts w:ascii="Times New Roman" w:hAnsi="Times New Roman" w:cs="Times New Roman"/>
+          <w:b/>
+          <w:bCs/>
+        </w:rPr>
+        <w:t>Feature</w:t>
       </w:r>
       <w:r>
         <w:rPr>
@@ -6209,7 +6400,15 @@
           <w:b/>
           <w:bCs/>
         </w:rPr>
-        <w:t>‘coupon’ Attribute</w:t>
+        <w:t xml:space="preserve">‘coupon’ </w:t>
+      </w:r>
+      <w:r>
+        <w:rPr>
+          <w:rFonts w:ascii="Times New Roman" w:hAnsi="Times New Roman" w:cs="Times New Roman"/>
+          <w:b/>
+          <w:bCs/>
+        </w:rPr>
+        <w:t>Feature</w:t>
       </w:r>
       <w:r>
         <w:rPr>
@@ -6341,11 +6540,19 @@
                 <w:rFonts w:ascii="Times New Roman" w:hAnsi="Times New Roman" w:cs="Times New Roman"/>
               </w:rPr>
             </w:pPr>
-            <w:r>
-              <w:rPr>
-                <w:rFonts w:ascii="Times New Roman" w:hAnsi="Times New Roman" w:cs="Times New Roman"/>
-              </w:rPr>
-              <w:t>Restaurant(&lt;20)</w:t>
+            <w:proofErr w:type="gramStart"/>
+            <w:r>
+              <w:rPr>
+                <w:rFonts w:ascii="Times New Roman" w:hAnsi="Times New Roman" w:cs="Times New Roman"/>
+              </w:rPr>
+              <w:t>Restaurant(</w:t>
+            </w:r>
+            <w:proofErr w:type="gramEnd"/>
+            <w:r>
+              <w:rPr>
+                <w:rFonts w:ascii="Times New Roman" w:hAnsi="Times New Roman" w:cs="Times New Roman"/>
+              </w:rPr>
+              <w:t>&lt;20)</w:t>
             </w:r>
           </w:p>
         </w:tc>
@@ -6383,7 +6590,21 @@
               <w:rPr>
                 <w:rFonts w:ascii="Times New Roman" w:hAnsi="Times New Roman" w:cs="Times New Roman"/>
               </w:rPr>
-              <w:t>Carry out &amp; Take away</w:t>
+              <w:t xml:space="preserve">Carry out &amp; </w:t>
+            </w:r>
+            <w:proofErr w:type="gramStart"/>
+            <w:r>
+              <w:rPr>
+                <w:rFonts w:ascii="Times New Roman" w:hAnsi="Times New Roman" w:cs="Times New Roman"/>
+              </w:rPr>
+              <w:t>Take</w:t>
+            </w:r>
+            <w:proofErr w:type="gramEnd"/>
+            <w:r>
+              <w:rPr>
+                <w:rFonts w:ascii="Times New Roman" w:hAnsi="Times New Roman" w:cs="Times New Roman"/>
+              </w:rPr>
+              <w:t xml:space="preserve"> away</w:t>
             </w:r>
           </w:p>
         </w:tc>
@@ -6455,11 +6676,19 @@
                 <w:rFonts w:ascii="Times New Roman" w:hAnsi="Times New Roman" w:cs="Times New Roman"/>
               </w:rPr>
             </w:pPr>
-            <w:r>
-              <w:rPr>
-                <w:rFonts w:ascii="Times New Roman" w:hAnsi="Times New Roman" w:cs="Times New Roman"/>
-              </w:rPr>
-              <w:t>Restaurant(20-50)</w:t>
+            <w:proofErr w:type="gramStart"/>
+            <w:r>
+              <w:rPr>
+                <w:rFonts w:ascii="Times New Roman" w:hAnsi="Times New Roman" w:cs="Times New Roman"/>
+              </w:rPr>
+              <w:t>Restaurant(</w:t>
+            </w:r>
+            <w:proofErr w:type="gramEnd"/>
+            <w:r>
+              <w:rPr>
+                <w:rFonts w:ascii="Times New Roman" w:hAnsi="Times New Roman" w:cs="Times New Roman"/>
+              </w:rPr>
+              <w:t>20-50)</w:t>
             </w:r>
           </w:p>
         </w:tc>
@@ -6538,7 +6767,25 @@
         <w:rPr>
           <w:rFonts w:ascii="Times New Roman" w:hAnsi="Times New Roman" w:cs="Times New Roman"/>
         </w:rPr>
-        <w:t xml:space="preserve">attribute, the attributes such as </w:t>
+        <w:t>feature</w:t>
+      </w:r>
+      <w:r>
+        <w:rPr>
+          <w:rFonts w:ascii="Times New Roman" w:hAnsi="Times New Roman" w:cs="Times New Roman"/>
+        </w:rPr>
+        <w:t xml:space="preserve">, the </w:t>
+      </w:r>
+      <w:r>
+        <w:rPr>
+          <w:rFonts w:ascii="Times New Roman" w:hAnsi="Times New Roman" w:cs="Times New Roman"/>
+        </w:rPr>
+        <w:t>features</w:t>
+      </w:r>
+      <w:r>
+        <w:rPr>
+          <w:rFonts w:ascii="Times New Roman" w:hAnsi="Times New Roman" w:cs="Times New Roman"/>
+        </w:rPr>
+        <w:t xml:space="preserve"> such as </w:t>
       </w:r>
       <w:r>
         <w:rPr>
@@ -6640,13 +6887,39 @@
         <w:rPr>
           <w:rFonts w:ascii="Times New Roman" w:hAnsi="Times New Roman" w:cs="Times New Roman"/>
         </w:rPr>
-        <w:t xml:space="preserve"> (*Distributions of all attributes are listed in the Appendix – A. </w:t>
-      </w:r>
-      <w:r>
-        <w:rPr>
-          <w:rFonts w:ascii="Times New Roman" w:hAnsi="Times New Roman" w:cs="Times New Roman"/>
-        </w:rPr>
-        <w:t>Distributions of each attribute)</w:t>
+        <w:t xml:space="preserve"> (*Distributions of all </w:t>
+      </w:r>
+      <w:r>
+        <w:rPr>
+          <w:rFonts w:ascii="Times New Roman" w:hAnsi="Times New Roman" w:cs="Times New Roman"/>
+        </w:rPr>
+        <w:t>features</w:t>
+      </w:r>
+      <w:r>
+        <w:rPr>
+          <w:rFonts w:ascii="Times New Roman" w:hAnsi="Times New Roman" w:cs="Times New Roman"/>
+        </w:rPr>
+        <w:t xml:space="preserve"> are listed in the Appendix – </w:t>
+      </w:r>
+      <w:r>
+        <w:rPr>
+          <w:rFonts w:ascii="Times New Roman" w:hAnsi="Times New Roman" w:cs="Times New Roman"/>
+          <w:u w:val="single"/>
+        </w:rPr>
+        <w:t xml:space="preserve">A. Distributions of each </w:t>
+      </w:r>
+      <w:r>
+        <w:rPr>
+          <w:rFonts w:ascii="Times New Roman" w:hAnsi="Times New Roman" w:cs="Times New Roman"/>
+          <w:u w:val="single"/>
+        </w:rPr>
+        <w:t>feature</w:t>
+      </w:r>
+      <w:r>
+        <w:rPr>
+          <w:rFonts w:ascii="Times New Roman" w:hAnsi="Times New Roman" w:cs="Times New Roman"/>
+        </w:rPr>
+        <w:t>)</w:t>
       </w:r>
       <w:r>
         <w:rPr>
@@ -6905,7 +7178,37 @@
         <w:rPr>
           <w:rFonts w:ascii="Times New Roman" w:hAnsi="Times New Roman" w:cs="Times New Roman"/>
         </w:rPr>
-        <w:t>The cardinalities of each attribute are shown below. The ‘occupation’ attribute has the highest cardinality among all attributes</w:t>
+        <w:t xml:space="preserve">The cardinalities of each </w:t>
+      </w:r>
+      <w:r>
+        <w:rPr>
+          <w:rFonts w:ascii="Times New Roman" w:hAnsi="Times New Roman" w:cs="Times New Roman"/>
+        </w:rPr>
+        <w:t>feature</w:t>
+      </w:r>
+      <w:r>
+        <w:rPr>
+          <w:rFonts w:ascii="Times New Roman" w:hAnsi="Times New Roman" w:cs="Times New Roman"/>
+        </w:rPr>
+        <w:t xml:space="preserve"> are shown below. The ‘occupation’ </w:t>
+      </w:r>
+      <w:r>
+        <w:rPr>
+          <w:rFonts w:ascii="Times New Roman" w:hAnsi="Times New Roman" w:cs="Times New Roman"/>
+        </w:rPr>
+        <w:t>feature</w:t>
+      </w:r>
+      <w:r>
+        <w:rPr>
+          <w:rFonts w:ascii="Times New Roman" w:hAnsi="Times New Roman" w:cs="Times New Roman"/>
+        </w:rPr>
+        <w:t xml:space="preserve"> has the highest cardinality among all </w:t>
+      </w:r>
+      <w:r>
+        <w:rPr>
+          <w:rFonts w:ascii="Times New Roman" w:hAnsi="Times New Roman" w:cs="Times New Roman"/>
+        </w:rPr>
+        <w:t>features</w:t>
       </w:r>
       <w:r>
         <w:rPr>
@@ -6953,7 +7256,19 @@
         <w:rPr>
           <w:rFonts w:ascii="Times New Roman" w:hAnsi="Times New Roman" w:cs="Times New Roman"/>
         </w:rPr>
-        <w:t xml:space="preserve"> the attribute with high cardinality </w:t>
+        <w:t xml:space="preserve"> the </w:t>
+      </w:r>
+      <w:r>
+        <w:rPr>
+          <w:rFonts w:ascii="Times New Roman" w:hAnsi="Times New Roman" w:cs="Times New Roman"/>
+        </w:rPr>
+        <w:t>feature</w:t>
+      </w:r>
+      <w:r>
+        <w:rPr>
+          <w:rFonts w:ascii="Times New Roman" w:hAnsi="Times New Roman" w:cs="Times New Roman"/>
+        </w:rPr>
+        <w:t xml:space="preserve"> with high cardinality </w:t>
       </w:r>
       <w:r>
         <w:rPr>
@@ -7043,7 +7358,19 @@
         <w:rPr>
           <w:rFonts w:ascii="Times New Roman" w:hAnsi="Times New Roman" w:cs="Times New Roman"/>
         </w:rPr>
-        <w:t>I will try the Target Encoding or dropping this attribute and see how it will improve the performance.</w:t>
+        <w:t xml:space="preserve">I will try the Target Encoding or dropping this </w:t>
+      </w:r>
+      <w:r>
+        <w:rPr>
+          <w:rFonts w:ascii="Times New Roman" w:hAnsi="Times New Roman" w:cs="Times New Roman"/>
+        </w:rPr>
+        <w:t>feature</w:t>
+      </w:r>
+      <w:r>
+        <w:rPr>
+          <w:rFonts w:ascii="Times New Roman" w:hAnsi="Times New Roman" w:cs="Times New Roman"/>
+        </w:rPr>
+        <w:t xml:space="preserve"> and see how it will improve the performance.</w:t>
       </w:r>
     </w:p>
     <w:p>
@@ -7156,44 +7483,6 @@
           <w:rFonts w:ascii="Times New Roman" w:hAnsi="Times New Roman" w:cs="Times New Roman"/>
         </w:rPr>
       </w:pPr>
-      <w:r>
-        <w:rPr>
-          <w:rFonts w:ascii="Times New Roman" w:hAnsi="Times New Roman" w:cs="Times New Roman"/>
-        </w:rPr>
-        <w:t>Data Preprocessing</w:t>
-      </w:r>
-    </w:p>
-    <w:p>
-      <w:pPr>
-        <w:rPr>
-          <w:rFonts w:ascii="Times New Roman" w:hAnsi="Times New Roman" w:cs="Times New Roman"/>
-        </w:rPr>
-      </w:pPr>
-    </w:p>
-    <w:p>
-      <w:pPr>
-        <w:pStyle w:val="ListParagraph"/>
-        <w:numPr>
-          <w:ilvl w:val="0"/>
-          <w:numId w:val="8"/>
-        </w:numPr>
-        <w:rPr>
-          <w:rFonts w:ascii="Times New Roman" w:hAnsi="Times New Roman" w:cs="Times New Roman"/>
-        </w:rPr>
-      </w:pPr>
-      <w:r>
-        <w:rPr>
-          <w:rFonts w:ascii="Times New Roman" w:hAnsi="Times New Roman" w:cs="Times New Roman"/>
-        </w:rPr>
-        <w:t>Drop ‘car’ due to its missing values</w:t>
-      </w:r>
-    </w:p>
-    <w:p>
-      <w:pPr>
-        <w:rPr>
-          <w:rFonts w:ascii="Times New Roman" w:hAnsi="Times New Roman" w:cs="Times New Roman"/>
-        </w:rPr>
-      </w:pPr>
     </w:p>
     <w:p>
       <w:pPr>
@@ -7242,6 +7531,2294 @@
           <w:b/>
           <w:bCs/>
         </w:rPr>
+        <w:lastRenderedPageBreak/>
+        <w:t>Data Preprocessing</w:t>
+      </w:r>
+    </w:p>
+    <w:p>
+      <w:pPr>
+        <w:rPr>
+          <w:rFonts w:ascii="Times New Roman" w:hAnsi="Times New Roman" w:cs="Times New Roman"/>
+        </w:rPr>
+      </w:pPr>
+    </w:p>
+    <w:p>
+      <w:pPr>
+        <w:rPr>
+          <w:rFonts w:ascii="Times New Roman" w:hAnsi="Times New Roman" w:cs="Times New Roman"/>
+        </w:rPr>
+      </w:pPr>
+      <w:r>
+        <w:rPr>
+          <w:rFonts w:ascii="Times New Roman" w:hAnsi="Times New Roman" w:cs="Times New Roman"/>
+        </w:rPr>
+        <w:t xml:space="preserve">Before starting </w:t>
+      </w:r>
+      <w:r>
+        <w:rPr>
+          <w:rFonts w:ascii="Times New Roman" w:hAnsi="Times New Roman" w:cs="Times New Roman"/>
+        </w:rPr>
+        <w:t>training</w:t>
+      </w:r>
+      <w:r>
+        <w:rPr>
+          <w:rFonts w:ascii="Times New Roman" w:hAnsi="Times New Roman" w:cs="Times New Roman"/>
+        </w:rPr>
+        <w:t xml:space="preserve"> models</w:t>
+      </w:r>
+      <w:r>
+        <w:rPr>
+          <w:rFonts w:ascii="Times New Roman" w:hAnsi="Times New Roman" w:cs="Times New Roman"/>
+        </w:rPr>
+        <w:t xml:space="preserve">, I will first </w:t>
+      </w:r>
+      <w:r>
+        <w:rPr>
+          <w:rFonts w:ascii="Times New Roman" w:hAnsi="Times New Roman" w:cs="Times New Roman"/>
+        </w:rPr>
+        <w:t>impute missing values in the 5 of the features, namely ‘Bar’, ‘</w:t>
+      </w:r>
+      <w:proofErr w:type="spellStart"/>
+      <w:r>
+        <w:rPr>
+          <w:rFonts w:ascii="Times New Roman" w:hAnsi="Times New Roman" w:cs="Times New Roman"/>
+        </w:rPr>
+        <w:t>CoffeHouse</w:t>
+      </w:r>
+      <w:proofErr w:type="spellEnd"/>
+      <w:r>
+        <w:rPr>
+          <w:rFonts w:ascii="Times New Roman" w:hAnsi="Times New Roman" w:cs="Times New Roman"/>
+        </w:rPr>
+        <w:t>’, ‘</w:t>
+      </w:r>
+      <w:proofErr w:type="spellStart"/>
+      <w:r>
+        <w:rPr>
+          <w:rFonts w:ascii="Times New Roman" w:hAnsi="Times New Roman" w:cs="Times New Roman"/>
+        </w:rPr>
+        <w:t>CarryAway</w:t>
+      </w:r>
+      <w:proofErr w:type="spellEnd"/>
+      <w:r>
+        <w:rPr>
+          <w:rFonts w:ascii="Times New Roman" w:hAnsi="Times New Roman" w:cs="Times New Roman"/>
+        </w:rPr>
+        <w:t>’, ‘</w:t>
+      </w:r>
+      <w:r>
+        <w:rPr>
+          <w:rFonts w:ascii="Times New Roman" w:hAnsi="Times New Roman" w:cs="Times New Roman"/>
+        </w:rPr>
+        <w:t>RestaurantLessThan20</w:t>
+      </w:r>
+      <w:r>
+        <w:rPr>
+          <w:rFonts w:ascii="Times New Roman" w:hAnsi="Times New Roman" w:cs="Times New Roman"/>
+        </w:rPr>
+        <w:t>’</w:t>
+      </w:r>
+      <w:r>
+        <w:rPr>
+          <w:rFonts w:ascii="Times New Roman" w:hAnsi="Times New Roman" w:cs="Times New Roman"/>
+        </w:rPr>
+        <w:t>, and ‘</w:t>
+      </w:r>
+      <w:r>
+        <w:rPr>
+          <w:rFonts w:ascii="Times New Roman" w:hAnsi="Times New Roman" w:cs="Times New Roman"/>
+        </w:rPr>
+        <w:t>Restaurant20To50</w:t>
+      </w:r>
+      <w:r>
+        <w:rPr>
+          <w:rFonts w:ascii="Times New Roman" w:hAnsi="Times New Roman" w:cs="Times New Roman"/>
+        </w:rPr>
+        <w:t>’.</w:t>
+      </w:r>
+    </w:p>
+    <w:p>
+      <w:pPr>
+        <w:rPr>
+          <w:rFonts w:ascii="Times New Roman" w:hAnsi="Times New Roman" w:cs="Times New Roman"/>
+        </w:rPr>
+      </w:pPr>
+    </w:p>
+    <w:tbl>
+      <w:tblPr>
+        <w:tblStyle w:val="TableGrid"/>
+        <w:tblW w:w="0" w:type="auto"/>
+        <w:tblLook w:val="04A0" w:firstRow="1" w:lastRow="0" w:firstColumn="1" w:lastColumn="0" w:noHBand="0" w:noVBand="1"/>
+      </w:tblPr>
+      <w:tblGrid>
+        <w:gridCol w:w="4675"/>
+        <w:gridCol w:w="4675"/>
+      </w:tblGrid>
+      <w:tr>
+        <w:tc>
+          <w:tcPr>
+            <w:tcW w:w="4675" w:type="dxa"/>
+          </w:tcPr>
+          <w:p>
+            <w:pPr>
+              <w:rPr>
+                <w:rFonts w:ascii="Times New Roman" w:hAnsi="Times New Roman" w:cs="Times New Roman"/>
+                <w:b/>
+                <w:bCs/>
+                <w:i/>
+                <w:iCs/>
+              </w:rPr>
+            </w:pPr>
+            <w:r>
+              <w:rPr>
+                <w:rFonts w:ascii="Times New Roman" w:hAnsi="Times New Roman" w:cs="Times New Roman"/>
+                <w:b/>
+                <w:bCs/>
+                <w:i/>
+                <w:iCs/>
+              </w:rPr>
+              <w:t>Feature</w:t>
+            </w:r>
+          </w:p>
+        </w:tc>
+        <w:tc>
+          <w:tcPr>
+            <w:tcW w:w="4675" w:type="dxa"/>
+          </w:tcPr>
+          <w:p>
+            <w:pPr>
+              <w:rPr>
+                <w:rFonts w:ascii="Times New Roman" w:hAnsi="Times New Roman" w:cs="Times New Roman"/>
+                <w:b/>
+                <w:bCs/>
+                <w:i/>
+                <w:iCs/>
+              </w:rPr>
+            </w:pPr>
+            <w:r>
+              <w:rPr>
+                <w:rFonts w:ascii="Times New Roman" w:hAnsi="Times New Roman" w:cs="Times New Roman"/>
+                <w:b/>
+                <w:bCs/>
+                <w:i/>
+                <w:iCs/>
+              </w:rPr>
+              <w:t xml:space="preserve"># </w:t>
+            </w:r>
+            <w:proofErr w:type="gramStart"/>
+            <w:r>
+              <w:rPr>
+                <w:rFonts w:ascii="Times New Roman" w:hAnsi="Times New Roman" w:cs="Times New Roman"/>
+                <w:b/>
+                <w:bCs/>
+                <w:i/>
+                <w:iCs/>
+              </w:rPr>
+              <w:t>of</w:t>
+            </w:r>
+            <w:proofErr w:type="gramEnd"/>
+            <w:r>
+              <w:rPr>
+                <w:rFonts w:ascii="Times New Roman" w:hAnsi="Times New Roman" w:cs="Times New Roman"/>
+                <w:b/>
+                <w:bCs/>
+                <w:i/>
+                <w:iCs/>
+              </w:rPr>
+              <w:t xml:space="preserve"> Null</w:t>
+            </w:r>
+            <w:r>
+              <w:rPr>
+                <w:rFonts w:ascii="Times New Roman" w:hAnsi="Times New Roman" w:cs="Times New Roman"/>
+                <w:b/>
+                <w:bCs/>
+                <w:i/>
+                <w:iCs/>
+              </w:rPr>
+              <w:t xml:space="preserve"> (% of entire dataset)</w:t>
+            </w:r>
+          </w:p>
+        </w:tc>
+      </w:tr>
+      <w:tr>
+        <w:tc>
+          <w:tcPr>
+            <w:tcW w:w="4675" w:type="dxa"/>
+          </w:tcPr>
+          <w:p>
+            <w:pPr>
+              <w:rPr>
+                <w:rFonts w:ascii="Times New Roman" w:hAnsi="Times New Roman" w:cs="Times New Roman"/>
+              </w:rPr>
+            </w:pPr>
+            <w:r>
+              <w:rPr>
+                <w:rFonts w:ascii="Times New Roman" w:hAnsi="Times New Roman" w:cs="Times New Roman"/>
+              </w:rPr>
+              <w:t>car</w:t>
+            </w:r>
+          </w:p>
+        </w:tc>
+        <w:tc>
+          <w:tcPr>
+            <w:tcW w:w="4675" w:type="dxa"/>
+          </w:tcPr>
+          <w:p>
+            <w:pPr>
+              <w:rPr>
+                <w:rFonts w:ascii="Times New Roman" w:hAnsi="Times New Roman" w:cs="Times New Roman"/>
+              </w:rPr>
+            </w:pPr>
+            <w:r>
+              <w:rPr>
+                <w:rFonts w:ascii="Times New Roman" w:hAnsi="Times New Roman" w:cs="Times New Roman"/>
+              </w:rPr>
+              <w:t>12</w:t>
+            </w:r>
+            <w:r>
+              <w:rPr>
+                <w:rFonts w:ascii="Times New Roman" w:hAnsi="Times New Roman" w:cs="Times New Roman"/>
+              </w:rPr>
+              <w:t>,</w:t>
+            </w:r>
+            <w:r>
+              <w:rPr>
+                <w:rFonts w:ascii="Times New Roman" w:hAnsi="Times New Roman" w:cs="Times New Roman"/>
+              </w:rPr>
+              <w:t>576</w:t>
+            </w:r>
+            <w:r>
+              <w:rPr>
+                <w:rFonts w:ascii="Times New Roman" w:hAnsi="Times New Roman" w:cs="Times New Roman"/>
+              </w:rPr>
+              <w:t xml:space="preserve"> (99%)</w:t>
+            </w:r>
+          </w:p>
+        </w:tc>
+      </w:tr>
+      <w:tr>
+        <w:tc>
+          <w:tcPr>
+            <w:tcW w:w="4675" w:type="dxa"/>
+          </w:tcPr>
+          <w:p>
+            <w:pPr>
+              <w:rPr>
+                <w:rFonts w:ascii="Times New Roman" w:hAnsi="Times New Roman" w:cs="Times New Roman"/>
+              </w:rPr>
+            </w:pPr>
+            <w:r>
+              <w:rPr>
+                <w:rFonts w:ascii="Times New Roman" w:hAnsi="Times New Roman" w:cs="Times New Roman"/>
+              </w:rPr>
+              <w:t>Bar</w:t>
+            </w:r>
+          </w:p>
+        </w:tc>
+        <w:tc>
+          <w:tcPr>
+            <w:tcW w:w="4675" w:type="dxa"/>
+          </w:tcPr>
+          <w:p>
+            <w:pPr>
+              <w:rPr>
+                <w:rFonts w:ascii="Times New Roman" w:hAnsi="Times New Roman" w:cs="Times New Roman"/>
+              </w:rPr>
+            </w:pPr>
+            <w:r>
+              <w:rPr>
+                <w:rFonts w:ascii="Times New Roman" w:hAnsi="Times New Roman" w:cs="Times New Roman"/>
+              </w:rPr>
+              <w:t>107</w:t>
+            </w:r>
+            <w:r>
+              <w:rPr>
+                <w:rFonts w:ascii="Times New Roman" w:hAnsi="Times New Roman" w:cs="Times New Roman"/>
+              </w:rPr>
+              <w:t xml:space="preserve"> (0.8%)</w:t>
+            </w:r>
+          </w:p>
+        </w:tc>
+      </w:tr>
+      <w:tr>
+        <w:tc>
+          <w:tcPr>
+            <w:tcW w:w="4675" w:type="dxa"/>
+          </w:tcPr>
+          <w:p>
+            <w:pPr>
+              <w:rPr>
+                <w:rFonts w:ascii="Times New Roman" w:hAnsi="Times New Roman" w:cs="Times New Roman"/>
+              </w:rPr>
+            </w:pPr>
+            <w:proofErr w:type="spellStart"/>
+            <w:r>
+              <w:rPr>
+                <w:rFonts w:ascii="Times New Roman" w:hAnsi="Times New Roman" w:cs="Times New Roman"/>
+              </w:rPr>
+              <w:t>CoffeeHouse</w:t>
+            </w:r>
+            <w:proofErr w:type="spellEnd"/>
+          </w:p>
+        </w:tc>
+        <w:tc>
+          <w:tcPr>
+            <w:tcW w:w="4675" w:type="dxa"/>
+          </w:tcPr>
+          <w:p>
+            <w:pPr>
+              <w:rPr>
+                <w:rFonts w:ascii="Times New Roman" w:hAnsi="Times New Roman" w:cs="Times New Roman"/>
+              </w:rPr>
+            </w:pPr>
+            <w:r>
+              <w:rPr>
+                <w:rFonts w:ascii="Times New Roman" w:hAnsi="Times New Roman" w:cs="Times New Roman"/>
+              </w:rPr>
+              <w:t>217</w:t>
+            </w:r>
+            <w:r>
+              <w:rPr>
+                <w:rFonts w:ascii="Times New Roman" w:hAnsi="Times New Roman" w:cs="Times New Roman"/>
+              </w:rPr>
+              <w:t xml:space="preserve"> (1.7%)</w:t>
+            </w:r>
+          </w:p>
+        </w:tc>
+      </w:tr>
+      <w:tr>
+        <w:tc>
+          <w:tcPr>
+            <w:tcW w:w="4675" w:type="dxa"/>
+          </w:tcPr>
+          <w:p>
+            <w:pPr>
+              <w:rPr>
+                <w:rFonts w:ascii="Times New Roman" w:hAnsi="Times New Roman" w:cs="Times New Roman"/>
+              </w:rPr>
+            </w:pPr>
+            <w:proofErr w:type="spellStart"/>
+            <w:r>
+              <w:rPr>
+                <w:rFonts w:ascii="Times New Roman" w:hAnsi="Times New Roman" w:cs="Times New Roman"/>
+              </w:rPr>
+              <w:t>CarryAway</w:t>
+            </w:r>
+            <w:proofErr w:type="spellEnd"/>
+          </w:p>
+        </w:tc>
+        <w:tc>
+          <w:tcPr>
+            <w:tcW w:w="4675" w:type="dxa"/>
+          </w:tcPr>
+          <w:p>
+            <w:pPr>
+              <w:rPr>
+                <w:rFonts w:ascii="Times New Roman" w:hAnsi="Times New Roman" w:cs="Times New Roman"/>
+              </w:rPr>
+            </w:pPr>
+            <w:r>
+              <w:rPr>
+                <w:rFonts w:ascii="Times New Roman" w:hAnsi="Times New Roman" w:cs="Times New Roman"/>
+              </w:rPr>
+              <w:t>151</w:t>
+            </w:r>
+            <w:r>
+              <w:rPr>
+                <w:rFonts w:ascii="Times New Roman" w:hAnsi="Times New Roman" w:cs="Times New Roman"/>
+              </w:rPr>
+              <w:t xml:space="preserve"> (1.2%)</w:t>
+            </w:r>
+          </w:p>
+        </w:tc>
+      </w:tr>
+      <w:tr>
+        <w:tc>
+          <w:tcPr>
+            <w:tcW w:w="4675" w:type="dxa"/>
+          </w:tcPr>
+          <w:p>
+            <w:pPr>
+              <w:rPr>
+                <w:rFonts w:ascii="Times New Roman" w:hAnsi="Times New Roman" w:cs="Times New Roman"/>
+              </w:rPr>
+            </w:pPr>
+            <w:r>
+              <w:rPr>
+                <w:rFonts w:ascii="Times New Roman" w:hAnsi="Times New Roman" w:cs="Times New Roman"/>
+              </w:rPr>
+              <w:t>RestaurantLessThan20</w:t>
+            </w:r>
+          </w:p>
+        </w:tc>
+        <w:tc>
+          <w:tcPr>
+            <w:tcW w:w="4675" w:type="dxa"/>
+          </w:tcPr>
+          <w:p>
+            <w:pPr>
+              <w:rPr>
+                <w:rFonts w:ascii="Times New Roman" w:hAnsi="Times New Roman" w:cs="Times New Roman"/>
+              </w:rPr>
+            </w:pPr>
+            <w:r>
+              <w:rPr>
+                <w:rFonts w:ascii="Times New Roman" w:hAnsi="Times New Roman" w:cs="Times New Roman"/>
+              </w:rPr>
+              <w:t>130</w:t>
+            </w:r>
+            <w:r>
+              <w:rPr>
+                <w:rFonts w:ascii="Times New Roman" w:hAnsi="Times New Roman" w:cs="Times New Roman"/>
+              </w:rPr>
+              <w:t xml:space="preserve"> (1%)</w:t>
+            </w:r>
+          </w:p>
+        </w:tc>
+      </w:tr>
+      <w:tr>
+        <w:tc>
+          <w:tcPr>
+            <w:tcW w:w="4675" w:type="dxa"/>
+          </w:tcPr>
+          <w:p>
+            <w:pPr>
+              <w:rPr>
+                <w:rFonts w:ascii="Times New Roman" w:hAnsi="Times New Roman" w:cs="Times New Roman"/>
+              </w:rPr>
+            </w:pPr>
+            <w:r>
+              <w:rPr>
+                <w:rFonts w:ascii="Times New Roman" w:hAnsi="Times New Roman" w:cs="Times New Roman"/>
+              </w:rPr>
+              <w:t>Restaurant20To50</w:t>
+            </w:r>
+          </w:p>
+        </w:tc>
+        <w:tc>
+          <w:tcPr>
+            <w:tcW w:w="4675" w:type="dxa"/>
+          </w:tcPr>
+          <w:p>
+            <w:pPr>
+              <w:rPr>
+                <w:rFonts w:ascii="Times New Roman" w:hAnsi="Times New Roman" w:cs="Times New Roman"/>
+              </w:rPr>
+            </w:pPr>
+            <w:r>
+              <w:rPr>
+                <w:rFonts w:ascii="Times New Roman" w:hAnsi="Times New Roman" w:cs="Times New Roman"/>
+              </w:rPr>
+              <w:t>189</w:t>
+            </w:r>
+            <w:r>
+              <w:rPr>
+                <w:rFonts w:ascii="Times New Roman" w:hAnsi="Times New Roman" w:cs="Times New Roman"/>
+              </w:rPr>
+              <w:t xml:space="preserve"> (1/5%)</w:t>
+            </w:r>
+          </w:p>
+        </w:tc>
+      </w:tr>
+    </w:tbl>
+    <w:p>
+      <w:pPr>
+        <w:rPr>
+          <w:rFonts w:ascii="Times New Roman" w:hAnsi="Times New Roman" w:cs="Times New Roman"/>
+        </w:rPr>
+      </w:pPr>
+    </w:p>
+    <w:p>
+      <w:pPr>
+        <w:rPr>
+          <w:rFonts w:ascii="Times New Roman" w:hAnsi="Times New Roman" w:cs="Times New Roman"/>
+        </w:rPr>
+      </w:pPr>
+      <w:r>
+        <w:rPr>
+          <w:rFonts w:ascii="Times New Roman" w:hAnsi="Times New Roman" w:cs="Times New Roman"/>
+        </w:rPr>
+        <w:t>Due to its high percentage of missing values (99%), I dropped the entire column for the ‘car’ feature.</w:t>
+      </w:r>
+    </w:p>
+    <w:p>
+      <w:pPr>
+        <w:rPr>
+          <w:rFonts w:ascii="Times New Roman" w:hAnsi="Times New Roman" w:cs="Times New Roman"/>
+        </w:rPr>
+      </w:pPr>
+    </w:p>
+    <w:p>
+      <w:pPr>
+        <w:rPr>
+          <w:rFonts w:ascii="Times New Roman" w:hAnsi="Times New Roman" w:cs="Times New Roman"/>
+        </w:rPr>
+      </w:pPr>
+      <w:r>
+        <w:rPr>
+          <w:rFonts w:ascii="Times New Roman" w:hAnsi="Times New Roman" w:cs="Times New Roman"/>
+        </w:rPr>
+        <w:t xml:space="preserve">For the other </w:t>
+      </w:r>
+      <w:r>
+        <w:rPr>
+          <w:rFonts w:ascii="Times New Roman" w:hAnsi="Times New Roman" w:cs="Times New Roman"/>
+        </w:rPr>
+        <w:t>5</w:t>
+      </w:r>
+      <w:r>
+        <w:rPr>
+          <w:rFonts w:ascii="Times New Roman" w:hAnsi="Times New Roman" w:cs="Times New Roman"/>
+        </w:rPr>
+        <w:t xml:space="preserve"> features, </w:t>
+      </w:r>
+      <w:r>
+        <w:rPr>
+          <w:rFonts w:ascii="Times New Roman" w:hAnsi="Times New Roman" w:cs="Times New Roman"/>
+        </w:rPr>
+        <w:t xml:space="preserve">I built </w:t>
+      </w:r>
+      <w:r>
+        <w:rPr>
+          <w:rFonts w:ascii="Times New Roman" w:hAnsi="Times New Roman" w:cs="Times New Roman"/>
+        </w:rPr>
+        <w:t>a</w:t>
+      </w:r>
+      <w:r>
+        <w:rPr>
+          <w:rFonts w:ascii="Times New Roman" w:hAnsi="Times New Roman" w:cs="Times New Roman"/>
+        </w:rPr>
+        <w:t xml:space="preserve"> decision tree</w:t>
+      </w:r>
+      <w:r>
+        <w:rPr>
+          <w:rFonts w:ascii="Times New Roman" w:hAnsi="Times New Roman" w:cs="Times New Roman"/>
+        </w:rPr>
+        <w:t xml:space="preserve"> for each of the features</w:t>
+      </w:r>
+      <w:r>
+        <w:rPr>
+          <w:rFonts w:ascii="Times New Roman" w:hAnsi="Times New Roman" w:cs="Times New Roman"/>
+        </w:rPr>
+        <w:t xml:space="preserve"> </w:t>
+      </w:r>
+      <w:r>
+        <w:rPr>
+          <w:rFonts w:ascii="Times New Roman" w:hAnsi="Times New Roman" w:cs="Times New Roman"/>
+        </w:rPr>
+        <w:t xml:space="preserve">and used it to predict </w:t>
+      </w:r>
+      <w:r>
+        <w:rPr>
+          <w:rFonts w:ascii="Times New Roman" w:hAnsi="Times New Roman" w:cs="Times New Roman"/>
+        </w:rPr>
+        <w:t>their</w:t>
+      </w:r>
+      <w:r>
+        <w:rPr>
+          <w:rFonts w:ascii="Times New Roman" w:hAnsi="Times New Roman" w:cs="Times New Roman"/>
+        </w:rPr>
+        <w:t xml:space="preserve"> missing values. </w:t>
+      </w:r>
+      <w:r>
+        <w:rPr>
+          <w:rFonts w:ascii="Times New Roman" w:hAnsi="Times New Roman" w:cs="Times New Roman"/>
+        </w:rPr>
+        <w:t>Each of the</w:t>
+      </w:r>
+      <w:r>
+        <w:rPr>
+          <w:rFonts w:ascii="Times New Roman" w:hAnsi="Times New Roman" w:cs="Times New Roman"/>
+        </w:rPr>
+        <w:t xml:space="preserve"> decision tree w</w:t>
+      </w:r>
+      <w:r>
+        <w:rPr>
+          <w:rFonts w:ascii="Times New Roman" w:hAnsi="Times New Roman" w:cs="Times New Roman"/>
+        </w:rPr>
+        <w:t>as</w:t>
+      </w:r>
+      <w:r>
+        <w:rPr>
+          <w:rFonts w:ascii="Times New Roman" w:hAnsi="Times New Roman" w:cs="Times New Roman"/>
+        </w:rPr>
+        <w:t xml:space="preserve"> trained </w:t>
+      </w:r>
+      <w:r>
+        <w:rPr>
+          <w:rFonts w:ascii="Times New Roman" w:hAnsi="Times New Roman" w:cs="Times New Roman"/>
+        </w:rPr>
+        <w:t xml:space="preserve">with </w:t>
+      </w:r>
+      <w:r>
+        <w:rPr>
+          <w:rFonts w:ascii="Times New Roman" w:hAnsi="Times New Roman" w:cs="Times New Roman"/>
+        </w:rPr>
+        <w:t xml:space="preserve">the </w:t>
+      </w:r>
+      <w:r>
+        <w:rPr>
+          <w:rFonts w:ascii="Times New Roman" w:hAnsi="Times New Roman" w:cs="Times New Roman"/>
+        </w:rPr>
+        <w:t xml:space="preserve">features besides the </w:t>
+      </w:r>
+      <w:r>
+        <w:rPr>
+          <w:rFonts w:ascii="Times New Roman" w:hAnsi="Times New Roman" w:cs="Times New Roman"/>
+        </w:rPr>
+        <w:t xml:space="preserve">‘Bar’, </w:t>
+      </w:r>
+      <w:r>
+        <w:rPr>
+          <w:rFonts w:ascii="Times New Roman" w:hAnsi="Times New Roman" w:cs="Times New Roman"/>
+        </w:rPr>
+        <w:t>‘</w:t>
+      </w:r>
+      <w:proofErr w:type="spellStart"/>
+      <w:r>
+        <w:rPr>
+          <w:rFonts w:ascii="Times New Roman" w:hAnsi="Times New Roman" w:cs="Times New Roman"/>
+        </w:rPr>
+        <w:t>CoffeHouse</w:t>
+      </w:r>
+      <w:proofErr w:type="spellEnd"/>
+      <w:r>
+        <w:rPr>
+          <w:rFonts w:ascii="Times New Roman" w:hAnsi="Times New Roman" w:cs="Times New Roman"/>
+        </w:rPr>
+        <w:t>’, ‘</w:t>
+      </w:r>
+      <w:proofErr w:type="spellStart"/>
+      <w:r>
+        <w:rPr>
+          <w:rFonts w:ascii="Times New Roman" w:hAnsi="Times New Roman" w:cs="Times New Roman"/>
+        </w:rPr>
+        <w:t>CarryAway</w:t>
+      </w:r>
+      <w:proofErr w:type="spellEnd"/>
+      <w:r>
+        <w:rPr>
+          <w:rFonts w:ascii="Times New Roman" w:hAnsi="Times New Roman" w:cs="Times New Roman"/>
+        </w:rPr>
+        <w:t>’, ‘</w:t>
+      </w:r>
+      <w:r>
+        <w:rPr>
+          <w:rFonts w:ascii="Times New Roman" w:hAnsi="Times New Roman" w:cs="Times New Roman"/>
+        </w:rPr>
+        <w:t>RestaurantLessThan20</w:t>
+      </w:r>
+      <w:r>
+        <w:rPr>
+          <w:rFonts w:ascii="Times New Roman" w:hAnsi="Times New Roman" w:cs="Times New Roman"/>
+        </w:rPr>
+        <w:t>’, and ‘</w:t>
+      </w:r>
+      <w:r>
+        <w:rPr>
+          <w:rFonts w:ascii="Times New Roman" w:hAnsi="Times New Roman" w:cs="Times New Roman"/>
+        </w:rPr>
+        <w:t>Restaurant20To50</w:t>
+      </w:r>
+      <w:r>
+        <w:rPr>
+          <w:rFonts w:ascii="Times New Roman" w:hAnsi="Times New Roman" w:cs="Times New Roman"/>
+        </w:rPr>
+        <w:t>’</w:t>
+      </w:r>
+      <w:r>
+        <w:rPr>
+          <w:rFonts w:ascii="Times New Roman" w:hAnsi="Times New Roman" w:cs="Times New Roman"/>
+        </w:rPr>
+        <w:t xml:space="preserve"> as predictors and with </w:t>
+      </w:r>
+      <w:r>
+        <w:rPr>
+          <w:rFonts w:ascii="Times New Roman" w:hAnsi="Times New Roman" w:cs="Times New Roman"/>
+        </w:rPr>
+        <w:t>each of the</w:t>
+      </w:r>
+      <w:r>
+        <w:rPr>
+          <w:rFonts w:ascii="Times New Roman" w:hAnsi="Times New Roman" w:cs="Times New Roman"/>
+        </w:rPr>
+        <w:t>se 5</w:t>
+      </w:r>
+      <w:r>
+        <w:rPr>
+          <w:rFonts w:ascii="Times New Roman" w:hAnsi="Times New Roman" w:cs="Times New Roman"/>
+        </w:rPr>
+        <w:t xml:space="preserve"> features as a target variable.</w:t>
+      </w:r>
+    </w:p>
+    <w:p>
+      <w:pPr>
+        <w:rPr>
+          <w:rFonts w:ascii="Times New Roman" w:hAnsi="Times New Roman" w:cs="Times New Roman"/>
+        </w:rPr>
+      </w:pPr>
+    </w:p>
+    <w:p>
+      <w:pPr>
+        <w:rPr>
+          <w:rFonts w:ascii="Times New Roman" w:hAnsi="Times New Roman" w:cs="Times New Roman"/>
+        </w:rPr>
+      </w:pPr>
+      <w:r>
+        <w:rPr>
+          <w:rFonts w:ascii="Times New Roman" w:hAnsi="Times New Roman" w:cs="Times New Roman"/>
+        </w:rPr>
+        <w:t>I explored multiple values (</w:t>
+      </w:r>
+      <w:r>
+        <w:rPr>
+          <w:rFonts w:ascii="Times New Roman" w:hAnsi="Times New Roman" w:cs="Times New Roman"/>
+        </w:rPr>
+        <w:t xml:space="preserve">3, 5, 8, 10, </w:t>
+      </w:r>
+      <w:r>
+        <w:rPr>
+          <w:rFonts w:ascii="Times New Roman" w:hAnsi="Times New Roman" w:cs="Times New Roman"/>
+        </w:rPr>
+        <w:t xml:space="preserve">and </w:t>
+      </w:r>
+      <w:r>
+        <w:rPr>
+          <w:rFonts w:ascii="Times New Roman" w:hAnsi="Times New Roman" w:cs="Times New Roman"/>
+        </w:rPr>
+        <w:t>12</w:t>
+      </w:r>
+      <w:r>
+        <w:rPr>
+          <w:rFonts w:ascii="Times New Roman" w:hAnsi="Times New Roman" w:cs="Times New Roman"/>
+        </w:rPr>
+        <w:t xml:space="preserve">) </w:t>
+      </w:r>
+      <w:r>
+        <w:rPr>
+          <w:rFonts w:ascii="Times New Roman" w:hAnsi="Times New Roman" w:cs="Times New Roman"/>
+        </w:rPr>
+        <w:t>of</w:t>
+      </w:r>
+      <w:r>
+        <w:rPr>
+          <w:rFonts w:ascii="Times New Roman" w:hAnsi="Times New Roman" w:cs="Times New Roman"/>
+        </w:rPr>
+        <w:t xml:space="preserve"> the maximum </w:t>
+      </w:r>
+      <w:r>
+        <w:rPr>
+          <w:rFonts w:ascii="Times New Roman" w:hAnsi="Times New Roman" w:cs="Times New Roman"/>
+        </w:rPr>
+        <w:t xml:space="preserve">tree </w:t>
+      </w:r>
+      <w:r>
+        <w:rPr>
+          <w:rFonts w:ascii="Times New Roman" w:hAnsi="Times New Roman" w:cs="Times New Roman"/>
+        </w:rPr>
+        <w:t>depth (</w:t>
+      </w:r>
+      <w:r>
+        <w:rPr>
+          <w:rFonts w:ascii="Times New Roman" w:hAnsi="Times New Roman" w:cs="Times New Roman"/>
+        </w:rPr>
+        <w:t>‘</w:t>
+      </w:r>
+      <w:proofErr w:type="spellStart"/>
+      <w:r>
+        <w:rPr>
+          <w:rFonts w:ascii="Times New Roman" w:hAnsi="Times New Roman" w:cs="Times New Roman"/>
+        </w:rPr>
+        <w:t>max_depth</w:t>
+      </w:r>
+      <w:proofErr w:type="spellEnd"/>
+      <w:r>
+        <w:rPr>
+          <w:rFonts w:ascii="Times New Roman" w:hAnsi="Times New Roman" w:cs="Times New Roman"/>
+        </w:rPr>
+        <w:t xml:space="preserve">’ </w:t>
+      </w:r>
+      <w:r>
+        <w:rPr>
+          <w:rFonts w:ascii="Times New Roman" w:hAnsi="Times New Roman" w:cs="Times New Roman"/>
+        </w:rPr>
+        <w:t>hyperparameter</w:t>
+      </w:r>
+      <w:r>
+        <w:rPr>
+          <w:rFonts w:ascii="Times New Roman" w:hAnsi="Times New Roman" w:cs="Times New Roman"/>
+        </w:rPr>
+        <w:t>)</w:t>
+      </w:r>
+      <w:r>
+        <w:rPr>
+          <w:rFonts w:ascii="Times New Roman" w:hAnsi="Times New Roman" w:cs="Times New Roman"/>
+        </w:rPr>
+        <w:t xml:space="preserve">, and the </w:t>
+      </w:r>
+      <w:r>
+        <w:rPr>
+          <w:rFonts w:ascii="Times New Roman" w:hAnsi="Times New Roman" w:cs="Times New Roman"/>
+        </w:rPr>
+        <w:t xml:space="preserve">best performance was obtained when </w:t>
+      </w:r>
+      <w:r>
+        <w:rPr>
+          <w:rFonts w:ascii="Times New Roman" w:hAnsi="Times New Roman" w:cs="Times New Roman"/>
+        </w:rPr>
+        <w:t>‘</w:t>
+      </w:r>
+      <w:proofErr w:type="spellStart"/>
+      <w:r>
+        <w:rPr>
+          <w:rFonts w:ascii="Times New Roman" w:hAnsi="Times New Roman" w:cs="Times New Roman"/>
+        </w:rPr>
+        <w:t>max_depth</w:t>
+      </w:r>
+      <w:proofErr w:type="spellEnd"/>
+      <w:r>
+        <w:rPr>
+          <w:rFonts w:ascii="Times New Roman" w:hAnsi="Times New Roman" w:cs="Times New Roman"/>
+        </w:rPr>
+        <w:t>’</w:t>
+      </w:r>
+      <w:r>
+        <w:rPr>
+          <w:rFonts w:ascii="Times New Roman" w:hAnsi="Times New Roman" w:cs="Times New Roman"/>
+        </w:rPr>
+        <w:t xml:space="preserve"> was 12</w:t>
+      </w:r>
+      <w:r>
+        <w:rPr>
+          <w:rFonts w:ascii="Times New Roman" w:hAnsi="Times New Roman" w:cs="Times New Roman"/>
+        </w:rPr>
+        <w:t xml:space="preserve"> </w:t>
+      </w:r>
+      <w:r>
+        <w:rPr>
+          <w:rFonts w:ascii="Times New Roman" w:hAnsi="Times New Roman" w:cs="Times New Roman"/>
+        </w:rPr>
+        <w:t xml:space="preserve">for </w:t>
+      </w:r>
+      <w:r>
+        <w:rPr>
+          <w:rFonts w:ascii="Times New Roman" w:hAnsi="Times New Roman" w:cs="Times New Roman"/>
+        </w:rPr>
+        <w:t>all</w:t>
+      </w:r>
+      <w:r>
+        <w:rPr>
+          <w:rFonts w:ascii="Times New Roman" w:hAnsi="Times New Roman" w:cs="Times New Roman"/>
+        </w:rPr>
+        <w:t xml:space="preserve"> decision trees</w:t>
+      </w:r>
+      <w:r>
+        <w:rPr>
+          <w:rFonts w:ascii="Times New Roman" w:hAnsi="Times New Roman" w:cs="Times New Roman"/>
+        </w:rPr>
+        <w:t>. The</w:t>
+      </w:r>
+      <w:r>
+        <w:rPr>
+          <w:rFonts w:ascii="Times New Roman" w:hAnsi="Times New Roman" w:cs="Times New Roman"/>
+        </w:rPr>
+        <w:t xml:space="preserve"> </w:t>
+      </w:r>
+      <w:r>
+        <w:rPr>
+          <w:rFonts w:ascii="Times New Roman" w:hAnsi="Times New Roman" w:cs="Times New Roman"/>
+        </w:rPr>
+        <w:t>decision tree</w:t>
+      </w:r>
+      <w:r>
+        <w:rPr>
+          <w:rFonts w:ascii="Times New Roman" w:hAnsi="Times New Roman" w:cs="Times New Roman"/>
+        </w:rPr>
+        <w:t>s</w:t>
+      </w:r>
+      <w:r>
+        <w:rPr>
+          <w:rFonts w:ascii="Times New Roman" w:hAnsi="Times New Roman" w:cs="Times New Roman"/>
+        </w:rPr>
+        <w:t xml:space="preserve"> for each of the </w:t>
+      </w:r>
+      <w:r>
+        <w:rPr>
+          <w:rFonts w:ascii="Times New Roman" w:hAnsi="Times New Roman" w:cs="Times New Roman"/>
+        </w:rPr>
+        <w:t>5</w:t>
+      </w:r>
+      <w:r>
+        <w:rPr>
+          <w:rFonts w:ascii="Times New Roman" w:hAnsi="Times New Roman" w:cs="Times New Roman"/>
+        </w:rPr>
+        <w:t xml:space="preserve"> </w:t>
+      </w:r>
+      <w:r>
+        <w:rPr>
+          <w:rFonts w:ascii="Times New Roman" w:hAnsi="Times New Roman" w:cs="Times New Roman"/>
+        </w:rPr>
+        <w:t>targets</w:t>
+      </w:r>
+      <w:r>
+        <w:rPr>
+          <w:rFonts w:ascii="Times New Roman" w:hAnsi="Times New Roman" w:cs="Times New Roman"/>
+        </w:rPr>
+        <w:t xml:space="preserve"> (</w:t>
+      </w:r>
+      <w:r>
+        <w:rPr>
+          <w:rFonts w:ascii="Times New Roman" w:hAnsi="Times New Roman" w:cs="Times New Roman"/>
+        </w:rPr>
+        <w:t>‘Bar’, ‘</w:t>
+      </w:r>
+      <w:proofErr w:type="spellStart"/>
+      <w:r>
+        <w:rPr>
+          <w:rFonts w:ascii="Times New Roman" w:hAnsi="Times New Roman" w:cs="Times New Roman"/>
+        </w:rPr>
+        <w:t>CoffeHouse</w:t>
+      </w:r>
+      <w:proofErr w:type="spellEnd"/>
+      <w:r>
+        <w:rPr>
+          <w:rFonts w:ascii="Times New Roman" w:hAnsi="Times New Roman" w:cs="Times New Roman"/>
+        </w:rPr>
+        <w:t>’, ‘</w:t>
+      </w:r>
+      <w:proofErr w:type="spellStart"/>
+      <w:r>
+        <w:rPr>
+          <w:rFonts w:ascii="Times New Roman" w:hAnsi="Times New Roman" w:cs="Times New Roman"/>
+        </w:rPr>
+        <w:t>CarryAway</w:t>
+      </w:r>
+      <w:proofErr w:type="spellEnd"/>
+      <w:r>
+        <w:rPr>
+          <w:rFonts w:ascii="Times New Roman" w:hAnsi="Times New Roman" w:cs="Times New Roman"/>
+        </w:rPr>
+        <w:t>’, ‘</w:t>
+      </w:r>
+      <w:r>
+        <w:rPr>
+          <w:rFonts w:ascii="Times New Roman" w:hAnsi="Times New Roman" w:cs="Times New Roman"/>
+        </w:rPr>
+        <w:t>RestaurantLessThan20</w:t>
+      </w:r>
+      <w:r>
+        <w:rPr>
+          <w:rFonts w:ascii="Times New Roman" w:hAnsi="Times New Roman" w:cs="Times New Roman"/>
+        </w:rPr>
+        <w:t>’, and ‘</w:t>
+      </w:r>
+      <w:r>
+        <w:rPr>
+          <w:rFonts w:ascii="Times New Roman" w:hAnsi="Times New Roman" w:cs="Times New Roman"/>
+        </w:rPr>
+        <w:t>Restaurant20To50</w:t>
+      </w:r>
+      <w:r>
+        <w:rPr>
+          <w:rFonts w:ascii="Times New Roman" w:hAnsi="Times New Roman" w:cs="Times New Roman"/>
+        </w:rPr>
+        <w:t>’</w:t>
+      </w:r>
+      <w:r>
+        <w:rPr>
+          <w:rFonts w:ascii="Times New Roman" w:hAnsi="Times New Roman" w:cs="Times New Roman"/>
+        </w:rPr>
+        <w:t>)</w:t>
+      </w:r>
+      <w:r>
+        <w:rPr>
+          <w:rFonts w:ascii="Times New Roman" w:hAnsi="Times New Roman" w:cs="Times New Roman"/>
+        </w:rPr>
+        <w:t xml:space="preserve"> </w:t>
+      </w:r>
+      <w:r>
+        <w:rPr>
+          <w:rFonts w:ascii="Times New Roman" w:hAnsi="Times New Roman" w:cs="Times New Roman"/>
+        </w:rPr>
+        <w:t xml:space="preserve">had </w:t>
+      </w:r>
+      <w:r>
+        <w:rPr>
+          <w:rFonts w:ascii="Times New Roman" w:hAnsi="Times New Roman" w:cs="Times New Roman"/>
+        </w:rPr>
+        <w:t>the training accura</w:t>
+      </w:r>
+      <w:r>
+        <w:rPr>
+          <w:rFonts w:ascii="Times New Roman" w:hAnsi="Times New Roman" w:cs="Times New Roman"/>
+        </w:rPr>
+        <w:t>cies</w:t>
+      </w:r>
+      <w:r>
+        <w:rPr>
+          <w:rFonts w:ascii="Times New Roman" w:hAnsi="Times New Roman" w:cs="Times New Roman"/>
+        </w:rPr>
+        <w:t xml:space="preserve"> of </w:t>
+      </w:r>
+      <w:r>
+        <w:rPr>
+          <w:rFonts w:ascii="Times New Roman" w:hAnsi="Times New Roman" w:cs="Times New Roman"/>
+        </w:rPr>
+        <w:t>0.96</w:t>
+      </w:r>
+      <w:r>
+        <w:rPr>
+          <w:rFonts w:ascii="Times New Roman" w:hAnsi="Times New Roman" w:cs="Times New Roman"/>
+        </w:rPr>
+        <w:t xml:space="preserve">. </w:t>
+      </w:r>
+      <w:r>
+        <w:rPr>
+          <w:rFonts w:ascii="Times New Roman" w:hAnsi="Times New Roman" w:cs="Times New Roman"/>
+        </w:rPr>
+        <w:t xml:space="preserve">0.89, 0.94, </w:t>
+      </w:r>
+      <w:r>
+        <w:rPr>
+          <w:rFonts w:ascii="Times New Roman" w:hAnsi="Times New Roman" w:cs="Times New Roman"/>
+        </w:rPr>
+        <w:t>0.94, and 0.90 and the test accuracies of 0.94, 0.89, 0.92, 0.92, and 0.89 respectively.</w:t>
+      </w:r>
+    </w:p>
+    <w:p>
+      <w:pPr>
+        <w:rPr>
+          <w:rFonts w:ascii="Times New Roman" w:hAnsi="Times New Roman" w:cs="Times New Roman"/>
+        </w:rPr>
+      </w:pPr>
+    </w:p>
+    <w:p>
+      <w:pPr>
+        <w:rPr>
+          <w:rFonts w:ascii="Times New Roman" w:hAnsi="Times New Roman" w:cs="Times New Roman"/>
+        </w:rPr>
+      </w:pPr>
+      <w:r>
+        <w:rPr>
+          <w:rFonts w:ascii="Times New Roman" w:hAnsi="Times New Roman" w:cs="Times New Roman"/>
+        </w:rPr>
+        <w:t>Using these decision trees, I predicted and imputed the missing values.</w:t>
+      </w:r>
+      <w:r>
+        <w:rPr>
+          <w:rFonts w:ascii="Times New Roman" w:hAnsi="Times New Roman" w:cs="Times New Roman"/>
+        </w:rPr>
+        <w:t xml:space="preserve"> </w:t>
+      </w:r>
+      <w:r>
+        <w:rPr>
+          <w:rFonts w:ascii="Times New Roman" w:hAnsi="Times New Roman" w:cs="Times New Roman"/>
+        </w:rPr>
+        <w:t>Now, the dataset has</w:t>
+      </w:r>
+      <w:r>
+        <w:rPr>
+          <w:rFonts w:ascii="Times New Roman" w:hAnsi="Times New Roman" w:cs="Times New Roman"/>
+        </w:rPr>
+        <w:t xml:space="preserve"> </w:t>
+      </w:r>
+      <w:r>
+        <w:rPr>
+          <w:rFonts w:ascii="Times New Roman" w:hAnsi="Times New Roman" w:cs="Times New Roman"/>
+        </w:rPr>
+        <w:t>12,684 instances with 2</w:t>
+      </w:r>
+      <w:r>
+        <w:rPr>
+          <w:rFonts w:ascii="Times New Roman" w:hAnsi="Times New Roman" w:cs="Times New Roman"/>
+        </w:rPr>
+        <w:t>5</w:t>
+      </w:r>
+      <w:r>
+        <w:rPr>
+          <w:rFonts w:ascii="Times New Roman" w:hAnsi="Times New Roman" w:cs="Times New Roman"/>
+        </w:rPr>
+        <w:t xml:space="preserve"> </w:t>
+      </w:r>
+      <w:r>
+        <w:rPr>
+          <w:rFonts w:ascii="Times New Roman" w:hAnsi="Times New Roman" w:cs="Times New Roman"/>
+        </w:rPr>
+        <w:t>attributes</w:t>
+      </w:r>
+      <w:r>
+        <w:rPr>
+          <w:rFonts w:ascii="Times New Roman" w:hAnsi="Times New Roman" w:cs="Times New Roman"/>
+        </w:rPr>
+        <w:t xml:space="preserve"> with no missing values.</w:t>
+      </w:r>
+    </w:p>
+    <w:p>
+      <w:pPr>
+        <w:rPr>
+          <w:rFonts w:ascii="Times New Roman" w:hAnsi="Times New Roman" w:cs="Times New Roman"/>
+        </w:rPr>
+      </w:pPr>
+    </w:p>
+    <w:p>
+      <w:pPr>
+        <w:rPr>
+          <w:rFonts w:ascii="Times New Roman" w:hAnsi="Times New Roman" w:cs="Times New Roman"/>
+        </w:rPr>
+      </w:pPr>
+    </w:p>
+    <w:p>
+      <w:pPr>
+        <w:rPr>
+          <w:rFonts w:ascii="Times New Roman" w:hAnsi="Times New Roman" w:cs="Times New Roman"/>
+        </w:rPr>
+      </w:pPr>
+    </w:p>
+    <w:p>
+      <w:pPr>
+        <w:pStyle w:val="ListParagraph"/>
+        <w:numPr>
+          <w:ilvl w:val="0"/>
+          <w:numId w:val="4"/>
+        </w:numPr>
+        <w:rPr>
+          <w:rFonts w:ascii="Times New Roman" w:hAnsi="Times New Roman" w:cs="Times New Roman"/>
+          <w:b/>
+          <w:bCs/>
+        </w:rPr>
+      </w:pPr>
+      <w:r>
+        <w:rPr>
+          <w:rFonts w:ascii="Times New Roman" w:hAnsi="Times New Roman" w:cs="Times New Roman"/>
+          <w:b/>
+          <w:bCs/>
+        </w:rPr>
+        <w:t xml:space="preserve">Model Training and </w:t>
+      </w:r>
+      <w:r>
+        <w:rPr>
+          <w:rFonts w:ascii="Times New Roman" w:hAnsi="Times New Roman" w:cs="Times New Roman"/>
+          <w:b/>
+          <w:bCs/>
+        </w:rPr>
+        <w:t>Performance</w:t>
+      </w:r>
+    </w:p>
+    <w:p>
+      <w:pPr>
+        <w:rPr>
+          <w:rFonts w:ascii="Times New Roman" w:hAnsi="Times New Roman" w:cs="Times New Roman"/>
+        </w:rPr>
+      </w:pPr>
+    </w:p>
+    <w:p>
+      <w:pPr>
+        <w:rPr>
+          <w:rFonts w:ascii="Times New Roman" w:hAnsi="Times New Roman" w:cs="Times New Roman"/>
+        </w:rPr>
+      </w:pPr>
+      <w:r>
+        <w:rPr>
+          <w:rFonts w:ascii="Times New Roman" w:hAnsi="Times New Roman" w:cs="Times New Roman"/>
+        </w:rPr>
+        <w:t xml:space="preserve">As mentioned in the Exploratory </w:t>
+      </w:r>
+      <w:r>
+        <w:rPr>
+          <w:rFonts w:ascii="Times New Roman" w:hAnsi="Times New Roman" w:cs="Times New Roman"/>
+        </w:rPr>
+        <w:t xml:space="preserve">Data Analysis section, </w:t>
+      </w:r>
+      <w:r>
+        <w:rPr>
+          <w:rFonts w:ascii="Times New Roman" w:hAnsi="Times New Roman" w:cs="Times New Roman"/>
+        </w:rPr>
+        <w:t xml:space="preserve">the dataset </w:t>
+      </w:r>
+      <w:r>
+        <w:rPr>
+          <w:rFonts w:ascii="Times New Roman" w:hAnsi="Times New Roman" w:cs="Times New Roman"/>
+        </w:rPr>
+        <w:t xml:space="preserve">has only one continuous feature, and all other features are categorical. </w:t>
+      </w:r>
+      <w:r>
+        <w:rPr>
+          <w:rFonts w:ascii="Times New Roman" w:hAnsi="Times New Roman" w:cs="Times New Roman"/>
+        </w:rPr>
+        <w:t>T</w:t>
+      </w:r>
+      <w:r>
+        <w:rPr>
+          <w:rFonts w:ascii="Times New Roman" w:hAnsi="Times New Roman" w:cs="Times New Roman"/>
+        </w:rPr>
+        <w:t>he decision</w:t>
+      </w:r>
+      <w:r>
+        <w:rPr>
+          <w:rFonts w:ascii="Times New Roman" w:hAnsi="Times New Roman" w:cs="Times New Roman"/>
+        </w:rPr>
+        <w:t>-</w:t>
+      </w:r>
+      <w:r>
+        <w:rPr>
+          <w:rFonts w:ascii="Times New Roman" w:hAnsi="Times New Roman" w:cs="Times New Roman"/>
+        </w:rPr>
+        <w:t>tree</w:t>
+      </w:r>
+      <w:r>
+        <w:rPr>
+          <w:rFonts w:ascii="Times New Roman" w:hAnsi="Times New Roman" w:cs="Times New Roman"/>
+        </w:rPr>
+        <w:t>-based</w:t>
+      </w:r>
+      <w:r>
+        <w:rPr>
+          <w:rFonts w:ascii="Times New Roman" w:hAnsi="Times New Roman" w:cs="Times New Roman"/>
+        </w:rPr>
+        <w:t xml:space="preserve"> algorithm is likely to </w:t>
+      </w:r>
+      <w:r>
+        <w:rPr>
+          <w:rFonts w:ascii="Times New Roman" w:hAnsi="Times New Roman" w:cs="Times New Roman"/>
+        </w:rPr>
+        <w:t xml:space="preserve">perform </w:t>
+      </w:r>
+      <w:r>
+        <w:rPr>
+          <w:rFonts w:ascii="Times New Roman" w:hAnsi="Times New Roman" w:cs="Times New Roman"/>
+        </w:rPr>
+        <w:t xml:space="preserve">well with such a dataset, </w:t>
+      </w:r>
+      <w:r>
+        <w:rPr>
+          <w:rFonts w:ascii="Times New Roman" w:hAnsi="Times New Roman" w:cs="Times New Roman"/>
+        </w:rPr>
+        <w:t xml:space="preserve">and I decided to </w:t>
+      </w:r>
+      <w:r>
+        <w:rPr>
+          <w:rFonts w:ascii="Times New Roman" w:hAnsi="Times New Roman" w:cs="Times New Roman"/>
+        </w:rPr>
+        <w:t xml:space="preserve">use </w:t>
+      </w:r>
+      <w:r>
+        <w:rPr>
+          <w:rFonts w:ascii="Times New Roman" w:hAnsi="Times New Roman" w:cs="Times New Roman"/>
+        </w:rPr>
+        <w:t xml:space="preserve">the </w:t>
+      </w:r>
+      <w:r>
+        <w:rPr>
+          <w:rFonts w:ascii="Times New Roman" w:hAnsi="Times New Roman" w:cs="Times New Roman"/>
+        </w:rPr>
+        <w:t>Random Forest algorithm and AdaBoost algorithm with a stump as a weak learner</w:t>
+      </w:r>
+      <w:r>
+        <w:rPr>
+          <w:rFonts w:ascii="Times New Roman" w:hAnsi="Times New Roman" w:cs="Times New Roman"/>
+        </w:rPr>
+        <w:t xml:space="preserve">. </w:t>
+      </w:r>
+      <w:r>
+        <w:rPr>
+          <w:rFonts w:ascii="Times New Roman" w:hAnsi="Times New Roman" w:cs="Times New Roman"/>
+        </w:rPr>
+        <w:t>I</w:t>
+      </w:r>
+      <w:r>
+        <w:rPr>
+          <w:rFonts w:ascii="Times New Roman" w:hAnsi="Times New Roman" w:cs="Times New Roman"/>
+        </w:rPr>
+        <w:t xml:space="preserve"> also</w:t>
+      </w:r>
+      <w:r>
+        <w:rPr>
+          <w:rFonts w:ascii="Times New Roman" w:hAnsi="Times New Roman" w:cs="Times New Roman"/>
+        </w:rPr>
+        <w:t xml:space="preserve"> explored the Logistic Regression</w:t>
+      </w:r>
+      <w:r>
+        <w:rPr>
+          <w:rFonts w:ascii="Times New Roman" w:hAnsi="Times New Roman" w:cs="Times New Roman"/>
+        </w:rPr>
+        <w:t xml:space="preserve"> and K-Nearest Neighbors (KNN) algorithms</w:t>
+      </w:r>
+      <w:r>
+        <w:rPr>
+          <w:rFonts w:ascii="Times New Roman" w:hAnsi="Times New Roman" w:cs="Times New Roman"/>
+        </w:rPr>
+        <w:t>.</w:t>
+      </w:r>
+    </w:p>
+    <w:p>
+      <w:pPr>
+        <w:rPr>
+          <w:rFonts w:ascii="Times New Roman" w:hAnsi="Times New Roman" w:cs="Times New Roman"/>
+        </w:rPr>
+      </w:pPr>
+    </w:p>
+    <w:p>
+      <w:pPr>
+        <w:rPr>
+          <w:rFonts w:ascii="Times New Roman" w:hAnsi="Times New Roman" w:cs="Times New Roman"/>
+        </w:rPr>
+      </w:pPr>
+      <w:r>
+        <w:rPr>
+          <w:rFonts w:ascii="Times New Roman" w:hAnsi="Times New Roman" w:cs="Times New Roman"/>
+        </w:rPr>
+        <w:t>I first trained each model using the entire dataset. Next, I</w:t>
+      </w:r>
+      <w:r>
+        <w:rPr>
+          <w:rFonts w:ascii="Times New Roman" w:hAnsi="Times New Roman" w:cs="Times New Roman"/>
+        </w:rPr>
+        <w:t xml:space="preserve"> performed the feature selecting using a decision tree and</w:t>
+      </w:r>
+      <w:r>
+        <w:rPr>
+          <w:rFonts w:ascii="Times New Roman" w:hAnsi="Times New Roman" w:cs="Times New Roman"/>
+        </w:rPr>
+        <w:t xml:space="preserve"> trained </w:t>
+      </w:r>
+      <w:r>
+        <w:rPr>
+          <w:rFonts w:ascii="Times New Roman" w:hAnsi="Times New Roman" w:cs="Times New Roman"/>
+        </w:rPr>
+        <w:t>the models with the same algorithms</w:t>
+      </w:r>
+      <w:r>
+        <w:rPr>
+          <w:rFonts w:ascii="Times New Roman" w:hAnsi="Times New Roman" w:cs="Times New Roman"/>
+        </w:rPr>
+        <w:t xml:space="preserve"> to see if there is any performance improvement</w:t>
+      </w:r>
+      <w:r>
+        <w:rPr>
+          <w:rFonts w:ascii="Times New Roman" w:hAnsi="Times New Roman" w:cs="Times New Roman"/>
+        </w:rPr>
+        <w:t>.</w:t>
+      </w:r>
+      <w:r>
+        <w:rPr>
+          <w:rFonts w:ascii="Times New Roman" w:hAnsi="Times New Roman" w:cs="Times New Roman"/>
+        </w:rPr>
+        <w:t xml:space="preserve"> </w:t>
+      </w:r>
+      <w:r>
+        <w:rPr>
+          <w:rFonts w:ascii="Times New Roman" w:hAnsi="Times New Roman" w:cs="Times New Roman"/>
+        </w:rPr>
+        <w:t xml:space="preserve">In a classifier decision tree, the higher level a feature shows up at in a decision tree, the more important the feature is since it reduces more impurity. </w:t>
+      </w:r>
+      <w:r>
+        <w:rPr>
+          <w:rFonts w:ascii="Times New Roman" w:hAnsi="Times New Roman" w:cs="Times New Roman"/>
+        </w:rPr>
+        <w:t>Thus, t</w:t>
+      </w:r>
+      <w:r>
+        <w:rPr>
+          <w:rFonts w:ascii="Times New Roman" w:hAnsi="Times New Roman" w:cs="Times New Roman"/>
+        </w:rPr>
+        <w:t>he features that show up above the level 4</w:t>
+      </w:r>
+      <w:r>
+        <w:rPr>
+          <w:rFonts w:ascii="Times New Roman" w:hAnsi="Times New Roman" w:cs="Times New Roman"/>
+        </w:rPr>
+        <w:t xml:space="preserve"> of the decision tree </w:t>
+      </w:r>
+      <w:r>
+        <w:rPr>
+          <w:rFonts w:ascii="Times New Roman" w:hAnsi="Times New Roman" w:cs="Times New Roman"/>
+        </w:rPr>
+        <w:t xml:space="preserve">were selected </w:t>
+      </w:r>
+      <w:r>
+        <w:rPr>
+          <w:rFonts w:ascii="Times New Roman" w:hAnsi="Times New Roman" w:cs="Times New Roman"/>
+        </w:rPr>
+        <w:t>for the purpose of feature selection.</w:t>
+      </w:r>
+      <w:r>
+        <w:rPr>
+          <w:rFonts w:ascii="Times New Roman" w:hAnsi="Times New Roman" w:cs="Times New Roman"/>
+        </w:rPr>
+        <w:t xml:space="preserve"> </w:t>
+      </w:r>
+      <w:r>
+        <w:rPr>
+          <w:rFonts w:ascii="Times New Roman" w:hAnsi="Times New Roman" w:cs="Times New Roman"/>
+        </w:rPr>
+        <w:t xml:space="preserve">The number of </w:t>
+      </w:r>
+      <w:r>
+        <w:rPr>
+          <w:rFonts w:ascii="Times New Roman" w:hAnsi="Times New Roman" w:cs="Times New Roman"/>
+        </w:rPr>
+        <w:t>predictors</w:t>
+      </w:r>
+      <w:r>
+        <w:rPr>
+          <w:rFonts w:ascii="Times New Roman" w:hAnsi="Times New Roman" w:cs="Times New Roman"/>
+        </w:rPr>
+        <w:t xml:space="preserve"> was </w:t>
+      </w:r>
+      <w:r>
+        <w:rPr>
+          <w:rFonts w:ascii="Times New Roman" w:hAnsi="Times New Roman" w:cs="Times New Roman"/>
+        </w:rPr>
+        <w:t>reduced to 10</w:t>
+      </w:r>
+      <w:r>
+        <w:rPr>
+          <w:rFonts w:ascii="Times New Roman" w:hAnsi="Times New Roman" w:cs="Times New Roman"/>
+        </w:rPr>
+        <w:t>, and</w:t>
+      </w:r>
+      <w:r>
+        <w:rPr>
+          <w:rFonts w:ascii="Times New Roman" w:hAnsi="Times New Roman" w:cs="Times New Roman"/>
+        </w:rPr>
+        <w:t xml:space="preserve"> </w:t>
+      </w:r>
+      <w:r>
+        <w:rPr>
+          <w:rFonts w:ascii="Times New Roman" w:hAnsi="Times New Roman" w:cs="Times New Roman"/>
+        </w:rPr>
+        <w:t xml:space="preserve">these 10 </w:t>
+      </w:r>
+      <w:r>
+        <w:rPr>
+          <w:rFonts w:ascii="Times New Roman" w:hAnsi="Times New Roman" w:cs="Times New Roman"/>
+        </w:rPr>
+        <w:t>predictors</w:t>
+      </w:r>
+      <w:r>
+        <w:rPr>
+          <w:rFonts w:ascii="Times New Roman" w:hAnsi="Times New Roman" w:cs="Times New Roman"/>
+        </w:rPr>
+        <w:t xml:space="preserve"> include</w:t>
+      </w:r>
+      <w:r>
+        <w:rPr>
+          <w:rFonts w:ascii="Times New Roman" w:hAnsi="Times New Roman" w:cs="Times New Roman"/>
+        </w:rPr>
+        <w:t xml:space="preserve"> </w:t>
+      </w:r>
+      <w:r>
+        <w:rPr>
+          <w:rFonts w:ascii="Times New Roman" w:hAnsi="Times New Roman" w:cs="Times New Roman"/>
+        </w:rPr>
+        <w:t xml:space="preserve">'coupon', </w:t>
+      </w:r>
+      <w:r>
+        <w:rPr>
+          <w:rFonts w:ascii="Times New Roman" w:hAnsi="Times New Roman" w:cs="Times New Roman"/>
+        </w:rPr>
+        <w:lastRenderedPageBreak/>
+        <w:t>'</w:t>
+      </w:r>
+      <w:proofErr w:type="spellStart"/>
+      <w:r>
+        <w:rPr>
+          <w:rFonts w:ascii="Times New Roman" w:hAnsi="Times New Roman" w:cs="Times New Roman"/>
+        </w:rPr>
+        <w:t>CoffeeHouse</w:t>
+      </w:r>
+      <w:proofErr w:type="spellEnd"/>
+      <w:r>
+        <w:rPr>
+          <w:rFonts w:ascii="Times New Roman" w:hAnsi="Times New Roman" w:cs="Times New Roman"/>
+        </w:rPr>
+        <w:t>', 'Bar', 'toCoupon_GEQ25min', 'expiration', 'temperature', '</w:t>
+      </w:r>
+      <w:proofErr w:type="spellStart"/>
+      <w:r>
+        <w:rPr>
+          <w:rFonts w:ascii="Times New Roman" w:hAnsi="Times New Roman" w:cs="Times New Roman"/>
+        </w:rPr>
+        <w:t>direction_same</w:t>
+      </w:r>
+      <w:proofErr w:type="spellEnd"/>
+      <w:r>
+        <w:rPr>
+          <w:rFonts w:ascii="Times New Roman" w:hAnsi="Times New Roman" w:cs="Times New Roman"/>
+        </w:rPr>
+        <w:t>', '</w:t>
+      </w:r>
+      <w:proofErr w:type="spellStart"/>
+      <w:r>
+        <w:rPr>
+          <w:rFonts w:ascii="Times New Roman" w:hAnsi="Times New Roman" w:cs="Times New Roman"/>
+        </w:rPr>
+        <w:t>passanger</w:t>
+      </w:r>
+      <w:proofErr w:type="spellEnd"/>
+      <w:r>
+        <w:rPr>
+          <w:rFonts w:ascii="Times New Roman" w:hAnsi="Times New Roman" w:cs="Times New Roman"/>
+        </w:rPr>
+        <w:t xml:space="preserve">', 'age', </w:t>
+      </w:r>
+      <w:r>
+        <w:rPr>
+          <w:rFonts w:ascii="Times New Roman" w:hAnsi="Times New Roman" w:cs="Times New Roman"/>
+        </w:rPr>
+        <w:t xml:space="preserve">and </w:t>
+      </w:r>
+      <w:r>
+        <w:rPr>
+          <w:rFonts w:ascii="Times New Roman" w:hAnsi="Times New Roman" w:cs="Times New Roman"/>
+        </w:rPr>
+        <w:t>'income'</w:t>
+      </w:r>
+      <w:r>
+        <w:rPr>
+          <w:rFonts w:ascii="Times New Roman" w:hAnsi="Times New Roman" w:cs="Times New Roman"/>
+        </w:rPr>
+        <w:t>.</w:t>
+      </w:r>
+    </w:p>
+    <w:p>
+      <w:pPr>
+        <w:rPr>
+          <w:rFonts w:ascii="Times New Roman" w:hAnsi="Times New Roman" w:cs="Times New Roman"/>
+        </w:rPr>
+      </w:pPr>
+    </w:p>
+    <w:p>
+      <w:pPr>
+        <w:rPr>
+          <w:rFonts w:ascii="Times New Roman" w:hAnsi="Times New Roman" w:cs="Times New Roman"/>
+        </w:rPr>
+      </w:pPr>
+      <w:r>
+        <w:rPr>
+          <w:rFonts w:ascii="Times New Roman" w:hAnsi="Times New Roman" w:cs="Times New Roman"/>
+        </w:rPr>
+        <w:t xml:space="preserve">For all the model training </w:t>
+      </w:r>
+      <w:r>
+        <w:rPr>
+          <w:rFonts w:ascii="Times New Roman" w:hAnsi="Times New Roman" w:cs="Times New Roman"/>
+        </w:rPr>
+        <w:t xml:space="preserve">process, the dataset was split into </w:t>
+      </w:r>
+      <w:proofErr w:type="spellStart"/>
+      <w:r>
+        <w:rPr>
+          <w:rFonts w:ascii="Times New Roman" w:hAnsi="Times New Roman" w:cs="Times New Roman"/>
+        </w:rPr>
+        <w:t>training:test</w:t>
+      </w:r>
+      <w:proofErr w:type="spellEnd"/>
+      <w:r>
+        <w:rPr>
+          <w:rFonts w:ascii="Times New Roman" w:hAnsi="Times New Roman" w:cs="Times New Roman"/>
+        </w:rPr>
+        <w:t xml:space="preserve"> = 80:20 </w:t>
+      </w:r>
+      <w:proofErr w:type="gramStart"/>
+      <w:r>
+        <w:rPr>
+          <w:rFonts w:ascii="Times New Roman" w:hAnsi="Times New Roman" w:cs="Times New Roman"/>
+        </w:rPr>
+        <w:t>in order to</w:t>
+      </w:r>
+      <w:proofErr w:type="gramEnd"/>
+      <w:r>
+        <w:rPr>
+          <w:rFonts w:ascii="Times New Roman" w:hAnsi="Times New Roman" w:cs="Times New Roman"/>
+        </w:rPr>
+        <w:t xml:space="preserve"> see performance of each built model against the new data.</w:t>
+      </w:r>
+    </w:p>
+    <w:p>
+      <w:pPr>
+        <w:rPr>
+          <w:rFonts w:ascii="Times New Roman" w:hAnsi="Times New Roman" w:cs="Times New Roman"/>
+        </w:rPr>
+      </w:pPr>
+    </w:p>
+    <w:p>
+      <w:pPr>
+        <w:rPr>
+          <w:rFonts w:ascii="Times New Roman" w:hAnsi="Times New Roman" w:cs="Times New Roman"/>
+        </w:rPr>
+      </w:pPr>
+      <w:r>
+        <w:rPr>
+          <w:rFonts w:ascii="Times New Roman" w:hAnsi="Times New Roman" w:cs="Times New Roman"/>
+        </w:rPr>
+        <w:t>At the end, I compared each model’s</w:t>
+      </w:r>
+      <w:r>
+        <w:rPr>
+          <w:rFonts w:ascii="Times New Roman" w:hAnsi="Times New Roman" w:cs="Times New Roman"/>
+        </w:rPr>
+        <w:t xml:space="preserve"> performance metrics such as</w:t>
+      </w:r>
+      <w:r>
+        <w:rPr>
+          <w:rFonts w:ascii="Times New Roman" w:hAnsi="Times New Roman" w:cs="Times New Roman"/>
+        </w:rPr>
+        <w:t xml:space="preserve"> </w:t>
+      </w:r>
+      <w:r>
+        <w:rPr>
+          <w:rFonts w:ascii="Times New Roman" w:hAnsi="Times New Roman" w:cs="Times New Roman"/>
+        </w:rPr>
+        <w:t>accuracy</w:t>
+      </w:r>
+      <w:r>
+        <w:rPr>
+          <w:rFonts w:ascii="Times New Roman" w:hAnsi="Times New Roman" w:cs="Times New Roman"/>
+        </w:rPr>
+        <w:t xml:space="preserve">, </w:t>
+      </w:r>
+      <w:r>
+        <w:rPr>
+          <w:rFonts w:ascii="Times New Roman" w:hAnsi="Times New Roman" w:cs="Times New Roman"/>
+        </w:rPr>
+        <w:t>precision, recall</w:t>
+      </w:r>
+      <w:r>
+        <w:rPr>
+          <w:rFonts w:ascii="Times New Roman" w:hAnsi="Times New Roman" w:cs="Times New Roman"/>
+        </w:rPr>
+        <w:t xml:space="preserve">, </w:t>
+      </w:r>
+      <w:r>
+        <w:rPr>
+          <w:rFonts w:ascii="Times New Roman" w:hAnsi="Times New Roman" w:cs="Times New Roman"/>
+        </w:rPr>
+        <w:t>training time, prediction time,</w:t>
+      </w:r>
+      <w:r>
+        <w:rPr>
+          <w:rFonts w:ascii="Times New Roman" w:hAnsi="Times New Roman" w:cs="Times New Roman"/>
+        </w:rPr>
+        <w:t xml:space="preserve"> </w:t>
+      </w:r>
+      <w:r>
+        <w:rPr>
+          <w:rFonts w:ascii="Times New Roman" w:hAnsi="Times New Roman" w:cs="Times New Roman"/>
+        </w:rPr>
+        <w:t xml:space="preserve">and selected </w:t>
+      </w:r>
+      <w:r>
+        <w:rPr>
+          <w:rFonts w:ascii="Times New Roman" w:hAnsi="Times New Roman" w:cs="Times New Roman"/>
+        </w:rPr>
+        <w:t>the best performing</w:t>
+      </w:r>
+      <w:r>
+        <w:rPr>
+          <w:rFonts w:ascii="Times New Roman" w:hAnsi="Times New Roman" w:cs="Times New Roman"/>
+        </w:rPr>
+        <w:t xml:space="preserve"> model to recommend </w:t>
+      </w:r>
+      <w:proofErr w:type="gramStart"/>
+      <w:r>
+        <w:rPr>
+          <w:rFonts w:ascii="Times New Roman" w:hAnsi="Times New Roman" w:cs="Times New Roman"/>
+        </w:rPr>
+        <w:t>in order to</w:t>
+      </w:r>
+      <w:proofErr w:type="gramEnd"/>
+      <w:r>
+        <w:rPr>
+          <w:rFonts w:ascii="Times New Roman" w:hAnsi="Times New Roman" w:cs="Times New Roman"/>
+        </w:rPr>
+        <w:t xml:space="preserve"> achieve the project objective.</w:t>
+      </w:r>
+    </w:p>
+    <w:p>
+      <w:pPr>
+        <w:rPr>
+          <w:rFonts w:ascii="Times New Roman" w:hAnsi="Times New Roman" w:cs="Times New Roman"/>
+        </w:rPr>
+      </w:pPr>
+    </w:p>
+    <w:p>
+      <w:pPr>
+        <w:rPr>
+          <w:rFonts w:ascii="Times New Roman" w:hAnsi="Times New Roman" w:cs="Times New Roman"/>
+        </w:rPr>
+      </w:pPr>
+      <w:r>
+        <w:rPr>
+          <w:rFonts w:ascii="Times New Roman" w:hAnsi="Times New Roman" w:cs="Times New Roman"/>
+        </w:rPr>
+        <w:t>Below is the information about hyperparameters</w:t>
+      </w:r>
+      <w:r>
+        <w:rPr>
+          <w:rFonts w:ascii="Times New Roman" w:hAnsi="Times New Roman" w:cs="Times New Roman"/>
+        </w:rPr>
+        <w:t xml:space="preserve"> and</w:t>
+      </w:r>
+      <w:r>
+        <w:rPr>
+          <w:rFonts w:ascii="Times New Roman" w:hAnsi="Times New Roman" w:cs="Times New Roman"/>
+        </w:rPr>
+        <w:t xml:space="preserve"> </w:t>
+      </w:r>
+      <w:r>
+        <w:rPr>
+          <w:rFonts w:ascii="Times New Roman" w:hAnsi="Times New Roman" w:cs="Times New Roman"/>
+        </w:rPr>
+        <w:t>their values I tuned</w:t>
+      </w:r>
+      <w:r>
+        <w:rPr>
+          <w:rFonts w:ascii="Times New Roman" w:hAnsi="Times New Roman" w:cs="Times New Roman"/>
+        </w:rPr>
+        <w:t xml:space="preserve"> in each model</w:t>
+      </w:r>
+      <w:r>
+        <w:rPr>
+          <w:rFonts w:ascii="Times New Roman" w:hAnsi="Times New Roman" w:cs="Times New Roman"/>
+        </w:rPr>
+        <w:t xml:space="preserve"> and </w:t>
+      </w:r>
+      <w:r>
+        <w:rPr>
+          <w:rFonts w:ascii="Times New Roman" w:hAnsi="Times New Roman" w:cs="Times New Roman"/>
+        </w:rPr>
+        <w:t>performance metrics</w:t>
+      </w:r>
+      <w:r>
+        <w:rPr>
+          <w:rFonts w:ascii="Times New Roman" w:hAnsi="Times New Roman" w:cs="Times New Roman"/>
+        </w:rPr>
+        <w:t xml:space="preserve"> from the best performing models</w:t>
+      </w:r>
+      <w:r>
+        <w:rPr>
+          <w:rFonts w:ascii="Times New Roman" w:hAnsi="Times New Roman" w:cs="Times New Roman"/>
+        </w:rPr>
+        <w:t xml:space="preserve">. </w:t>
+      </w:r>
+      <w:r>
+        <w:rPr>
+          <w:rFonts w:ascii="Times New Roman" w:hAnsi="Times New Roman" w:cs="Times New Roman"/>
+        </w:rPr>
+        <w:t>For the both the entire dataset and the dataset with feature selection, I tuned the hyperparameters in the same way:</w:t>
+      </w:r>
+    </w:p>
+    <w:p>
+      <w:pPr>
+        <w:rPr>
+          <w:rFonts w:ascii="Times New Roman" w:hAnsi="Times New Roman" w:cs="Times New Roman"/>
+        </w:rPr>
+      </w:pPr>
+    </w:p>
+    <w:p>
+      <w:pPr>
+        <w:pStyle w:val="ListParagraph"/>
+        <w:numPr>
+          <w:ilvl w:val="0"/>
+          <w:numId w:val="9"/>
+        </w:numPr>
+        <w:rPr>
+          <w:rFonts w:ascii="Times New Roman" w:hAnsi="Times New Roman" w:cs="Times New Roman"/>
+        </w:rPr>
+      </w:pPr>
+      <w:proofErr w:type="spellStart"/>
+      <w:r>
+        <w:rPr>
+          <w:rFonts w:ascii="Times New Roman" w:hAnsi="Times New Roman" w:cs="Times New Roman"/>
+        </w:rPr>
+        <w:t>RandomForest</w:t>
+      </w:r>
+      <w:proofErr w:type="spellEnd"/>
+    </w:p>
+    <w:p>
+      <w:pPr>
+        <w:pStyle w:val="ListParagraph"/>
+        <w:numPr>
+          <w:ilvl w:val="1"/>
+          <w:numId w:val="9"/>
+        </w:numPr>
+        <w:rPr>
+          <w:rFonts w:ascii="Times New Roman" w:hAnsi="Times New Roman" w:cs="Times New Roman"/>
+        </w:rPr>
+      </w:pPr>
+      <w:r>
+        <w:rPr>
+          <w:rFonts w:ascii="Times New Roman" w:hAnsi="Times New Roman" w:cs="Times New Roman"/>
+        </w:rPr>
+        <w:t>Maximum tree depth (</w:t>
+      </w:r>
+      <w:proofErr w:type="spellStart"/>
+      <w:r>
+        <w:rPr>
+          <w:rFonts w:ascii="Times New Roman" w:hAnsi="Times New Roman" w:cs="Times New Roman"/>
+        </w:rPr>
+        <w:t>max_depth</w:t>
+      </w:r>
+      <w:proofErr w:type="spellEnd"/>
+      <w:r>
+        <w:rPr>
+          <w:rFonts w:ascii="Times New Roman" w:hAnsi="Times New Roman" w:cs="Times New Roman"/>
+        </w:rPr>
+        <w:t>): 8, 10, 12</w:t>
+      </w:r>
+    </w:p>
+    <w:p>
+      <w:pPr>
+        <w:pStyle w:val="ListParagraph"/>
+        <w:numPr>
+          <w:ilvl w:val="1"/>
+          <w:numId w:val="9"/>
+        </w:numPr>
+        <w:rPr>
+          <w:rFonts w:ascii="Times New Roman" w:hAnsi="Times New Roman" w:cs="Times New Roman"/>
+        </w:rPr>
+      </w:pPr>
+      <w:r>
+        <w:rPr>
+          <w:rFonts w:ascii="Times New Roman" w:hAnsi="Times New Roman" w:cs="Times New Roman"/>
+        </w:rPr>
+        <w:t xml:space="preserve">Number of trees (#_trees): </w:t>
+      </w:r>
+      <w:r>
+        <w:rPr>
+          <w:rFonts w:ascii="Times New Roman" w:hAnsi="Times New Roman" w:cs="Times New Roman"/>
+        </w:rPr>
+        <w:t>100, 150, 200</w:t>
+      </w:r>
+    </w:p>
+    <w:p>
+      <w:pPr>
+        <w:pStyle w:val="ListParagraph"/>
+        <w:numPr>
+          <w:ilvl w:val="0"/>
+          <w:numId w:val="9"/>
+        </w:numPr>
+        <w:rPr>
+          <w:rFonts w:ascii="Times New Roman" w:hAnsi="Times New Roman" w:cs="Times New Roman"/>
+        </w:rPr>
+      </w:pPr>
+      <w:r>
+        <w:rPr>
+          <w:rFonts w:ascii="Times New Roman" w:hAnsi="Times New Roman" w:cs="Times New Roman"/>
+        </w:rPr>
+        <w:t>AdaBoost</w:t>
+      </w:r>
+    </w:p>
+    <w:p>
+      <w:pPr>
+        <w:pStyle w:val="ListParagraph"/>
+        <w:numPr>
+          <w:ilvl w:val="1"/>
+          <w:numId w:val="9"/>
+        </w:numPr>
+        <w:rPr>
+          <w:rFonts w:ascii="Times New Roman" w:hAnsi="Times New Roman" w:cs="Times New Roman"/>
+        </w:rPr>
+      </w:pPr>
+      <w:r>
+        <w:rPr>
+          <w:rFonts w:ascii="Times New Roman" w:hAnsi="Times New Roman" w:cs="Times New Roman"/>
+        </w:rPr>
+        <w:t>Number of classifiers (#_classifiers): 100, 300, 500, 700, 1000</w:t>
+      </w:r>
+    </w:p>
+    <w:p>
+      <w:pPr>
+        <w:pStyle w:val="ListParagraph"/>
+        <w:numPr>
+          <w:ilvl w:val="0"/>
+          <w:numId w:val="9"/>
+        </w:numPr>
+        <w:rPr>
+          <w:rFonts w:ascii="Times New Roman" w:hAnsi="Times New Roman" w:cs="Times New Roman"/>
+        </w:rPr>
+      </w:pPr>
+      <w:r>
+        <w:rPr>
+          <w:rFonts w:ascii="Times New Roman" w:hAnsi="Times New Roman" w:cs="Times New Roman"/>
+        </w:rPr>
+        <w:t>Logistic Regression</w:t>
+      </w:r>
+    </w:p>
+    <w:p>
+      <w:pPr>
+        <w:pStyle w:val="ListParagraph"/>
+        <w:numPr>
+          <w:ilvl w:val="1"/>
+          <w:numId w:val="9"/>
+        </w:numPr>
+        <w:rPr>
+          <w:rFonts w:ascii="Times New Roman" w:hAnsi="Times New Roman" w:cs="Times New Roman"/>
+        </w:rPr>
+      </w:pPr>
+      <w:r>
+        <w:rPr>
+          <w:rFonts w:ascii="Times New Roman" w:hAnsi="Times New Roman" w:cs="Times New Roman"/>
+        </w:rPr>
+        <w:t>Learning rate (</w:t>
+      </w:r>
+      <w:proofErr w:type="spellStart"/>
+      <w:r>
+        <w:rPr>
+          <w:rFonts w:ascii="Times New Roman" w:hAnsi="Times New Roman" w:cs="Times New Roman"/>
+        </w:rPr>
+        <w:t>learning_rate</w:t>
+      </w:r>
+      <w:proofErr w:type="spellEnd"/>
+      <w:r>
+        <w:rPr>
+          <w:rFonts w:ascii="Times New Roman" w:hAnsi="Times New Roman" w:cs="Times New Roman"/>
+        </w:rPr>
+        <w:t xml:space="preserve">): </w:t>
+      </w:r>
+      <w:r>
+        <w:rPr>
+          <w:rFonts w:ascii="Times New Roman" w:hAnsi="Times New Roman" w:cs="Times New Roman"/>
+        </w:rPr>
+        <w:t>0.001, 0.005, 0.01</w:t>
+      </w:r>
+    </w:p>
+    <w:p>
+      <w:pPr>
+        <w:pStyle w:val="ListParagraph"/>
+        <w:numPr>
+          <w:ilvl w:val="0"/>
+          <w:numId w:val="9"/>
+        </w:numPr>
+        <w:rPr>
+          <w:rFonts w:ascii="Times New Roman" w:hAnsi="Times New Roman" w:cs="Times New Roman"/>
+        </w:rPr>
+      </w:pPr>
+      <w:r>
+        <w:rPr>
+          <w:rFonts w:ascii="Times New Roman" w:hAnsi="Times New Roman" w:cs="Times New Roman"/>
+        </w:rPr>
+        <w:t>KNN</w:t>
+      </w:r>
+    </w:p>
+    <w:p>
+      <w:pPr>
+        <w:pStyle w:val="ListParagraph"/>
+        <w:numPr>
+          <w:ilvl w:val="1"/>
+          <w:numId w:val="9"/>
+        </w:numPr>
+        <w:rPr>
+          <w:rFonts w:ascii="Times New Roman" w:hAnsi="Times New Roman" w:cs="Times New Roman"/>
+        </w:rPr>
+      </w:pPr>
+      <w:r>
+        <w:rPr>
+          <w:rFonts w:ascii="Times New Roman" w:hAnsi="Times New Roman" w:cs="Times New Roman"/>
+        </w:rPr>
+        <w:t>Number of neighbors (</w:t>
+      </w:r>
+      <w:r>
+        <w:rPr>
+          <w:rFonts w:ascii="Times New Roman" w:hAnsi="Times New Roman" w:cs="Times New Roman"/>
+        </w:rPr>
+        <w:t>#_K</w:t>
+      </w:r>
+      <w:r>
+        <w:rPr>
+          <w:rFonts w:ascii="Times New Roman" w:hAnsi="Times New Roman" w:cs="Times New Roman"/>
+        </w:rPr>
+        <w:t>)</w:t>
+      </w:r>
+      <w:r>
+        <w:rPr>
+          <w:rFonts w:ascii="Times New Roman" w:hAnsi="Times New Roman" w:cs="Times New Roman"/>
+        </w:rPr>
+        <w:t xml:space="preserve">: </w:t>
+      </w:r>
+      <w:r>
+        <w:rPr>
+          <w:rFonts w:ascii="Times New Roman" w:hAnsi="Times New Roman" w:cs="Times New Roman"/>
+        </w:rPr>
+        <w:t>6, 9, 12</w:t>
+      </w:r>
+    </w:p>
+    <w:p>
+      <w:pPr>
+        <w:pStyle w:val="ListParagraph"/>
+        <w:numPr>
+          <w:ilvl w:val="1"/>
+          <w:numId w:val="9"/>
+        </w:numPr>
+        <w:rPr>
+          <w:rFonts w:ascii="Times New Roman" w:hAnsi="Times New Roman" w:cs="Times New Roman"/>
+        </w:rPr>
+      </w:pPr>
+      <w:r>
+        <w:rPr>
+          <w:rFonts w:ascii="Times New Roman" w:hAnsi="Times New Roman" w:cs="Times New Roman"/>
+        </w:rPr>
+        <w:t xml:space="preserve">Distance method: </w:t>
+      </w:r>
+      <w:proofErr w:type="spellStart"/>
+      <w:r>
+        <w:rPr>
+          <w:rFonts w:ascii="Times New Roman" w:hAnsi="Times New Roman" w:cs="Times New Roman"/>
+        </w:rPr>
+        <w:t>manhattan</w:t>
+      </w:r>
+      <w:proofErr w:type="spellEnd"/>
+      <w:r>
+        <w:rPr>
+          <w:rFonts w:ascii="Times New Roman" w:hAnsi="Times New Roman" w:cs="Times New Roman"/>
+        </w:rPr>
+        <w:t xml:space="preserve">, </w:t>
+      </w:r>
+      <w:r>
+        <w:rPr>
+          <w:rFonts w:ascii="Times New Roman" w:hAnsi="Times New Roman" w:cs="Times New Roman"/>
+        </w:rPr>
+        <w:t>Euclidean</w:t>
+      </w:r>
+    </w:p>
+    <w:p>
+      <w:pPr>
+        <w:rPr>
+          <w:rFonts w:ascii="Times New Roman" w:hAnsi="Times New Roman" w:cs="Times New Roman"/>
+        </w:rPr>
+      </w:pPr>
+    </w:p>
+    <w:p>
+      <w:pPr>
+        <w:rPr>
+          <w:rFonts w:ascii="Times New Roman" w:hAnsi="Times New Roman" w:cs="Times New Roman"/>
+        </w:rPr>
+      </w:pPr>
+      <w:r>
+        <w:rPr>
+          <w:rFonts w:ascii="Times New Roman" w:hAnsi="Times New Roman" w:cs="Times New Roman"/>
+          <w:noProof/>
+        </w:rPr>
+        <w:lastRenderedPageBreak/>
+        <w:drawing>
+          <wp:inline distT="0" distB="0" distL="0" distR="0" wp14:anchorId="246A8AAA" wp14:editId="4CDB391D">
+            <wp:extent cx="6329082" cy="3825849"/>
+            <wp:effectExtent l="12700" t="12700" r="8255" b="10160"/>
+            <wp:docPr id="3" name="Picture 3"/>
+            <wp:cNvGraphicFramePr>
+              <a:graphicFrameLocks xmlns:a="http://schemas.openxmlformats.org/drawingml/2006/main" noChangeAspect="1"/>
+            </wp:cNvGraphicFramePr>
+            <a:graphic xmlns:a="http://schemas.openxmlformats.org/drawingml/2006/main">
+              <a:graphicData uri="http://schemas.openxmlformats.org/drawingml/2006/picture">
+                <pic:pic xmlns:pic="http://schemas.openxmlformats.org/drawingml/2006/picture">
+                  <pic:nvPicPr>
+                    <pic:cNvPr id="3" name="Picture 3"/>
+                    <pic:cNvPicPr/>
+                  </pic:nvPicPr>
+                  <pic:blipFill>
+                    <a:blip r:embed="rId16" cstate="print">
+                      <a:extLst>
+                        <a:ext uri="{28A0092B-C50C-407E-A947-70E740481C1C}">
+                          <a14:useLocalDpi xmlns:a14="http://schemas.microsoft.com/office/drawing/2010/main" val="0"/>
+                        </a:ext>
+                      </a:extLst>
+                    </a:blip>
+                    <a:stretch>
+                      <a:fillRect/>
+                    </a:stretch>
+                  </pic:blipFill>
+                  <pic:spPr>
+                    <a:xfrm>
+                      <a:off x="0" y="0"/>
+                      <a:ext cx="6348700" cy="3837708"/>
+                    </a:xfrm>
+                    <a:prstGeom prst="rect">
+                      <a:avLst/>
+                    </a:prstGeom>
+                    <a:ln w="12700">
+                      <a:solidFill>
+                        <a:schemeClr val="tx1"/>
+                      </a:solidFill>
+                    </a:ln>
+                  </pic:spPr>
+                </pic:pic>
+              </a:graphicData>
+            </a:graphic>
+          </wp:inline>
+        </w:drawing>
+      </w:r>
+    </w:p>
+    <w:p>
+      <w:pPr>
+        <w:rPr>
+          <w:rFonts w:ascii="Times New Roman" w:hAnsi="Times New Roman" w:cs="Times New Roman"/>
+        </w:rPr>
+      </w:pPr>
+    </w:p>
+    <w:p>
+      <w:pPr>
+        <w:rPr>
+          <w:rFonts w:ascii="Times New Roman" w:hAnsi="Times New Roman" w:cs="Times New Roman"/>
+        </w:rPr>
+      </w:pPr>
+    </w:p>
+    <w:p>
+      <w:pPr>
+        <w:rPr>
+          <w:rFonts w:ascii="Times New Roman" w:hAnsi="Times New Roman" w:cs="Times New Roman"/>
+        </w:rPr>
+      </w:pPr>
+      <w:r>
+        <w:rPr>
+          <w:rFonts w:ascii="Times New Roman" w:hAnsi="Times New Roman" w:cs="Times New Roman"/>
+        </w:rPr>
+        <w:t>Interpretation</w:t>
+      </w:r>
+    </w:p>
+    <w:p>
+      <w:pPr>
+        <w:rPr>
+          <w:rFonts w:ascii="Times New Roman" w:hAnsi="Times New Roman" w:cs="Times New Roman"/>
+        </w:rPr>
+      </w:pPr>
+    </w:p>
+    <w:p>
+      <w:pPr>
+        <w:rPr>
+          <w:rFonts w:ascii="Times New Roman" w:hAnsi="Times New Roman" w:cs="Times New Roman"/>
+        </w:rPr>
+      </w:pPr>
+    </w:p>
+    <w:p>
+      <w:pPr>
+        <w:rPr>
+          <w:rFonts w:ascii="Times New Roman" w:hAnsi="Times New Roman" w:cs="Times New Roman"/>
+        </w:rPr>
+      </w:pPr>
+      <w:r>
+        <w:rPr>
+          <w:rFonts w:ascii="Times New Roman" w:hAnsi="Times New Roman" w:cs="Times New Roman"/>
+        </w:rPr>
+        <w:t>Precision = TP / Predicted P</w:t>
+      </w:r>
+    </w:p>
+    <w:p>
+      <w:pPr>
+        <w:rPr>
+          <w:rFonts w:ascii="Times New Roman" w:hAnsi="Times New Roman" w:cs="Times New Roman"/>
+        </w:rPr>
+      </w:pPr>
+      <w:r>
+        <w:rPr>
+          <w:rFonts w:ascii="Times New Roman" w:hAnsi="Times New Roman" w:cs="Times New Roman"/>
+        </w:rPr>
+        <w:t>Recall = TP / Actual P</w:t>
+      </w:r>
+    </w:p>
+    <w:p>
+      <w:pPr>
+        <w:rPr>
+          <w:rFonts w:ascii="Times New Roman" w:hAnsi="Times New Roman" w:cs="Times New Roman"/>
+        </w:rPr>
+      </w:pPr>
+    </w:p>
+    <w:p>
+      <w:pPr>
+        <w:rPr>
+          <w:rFonts w:ascii="Times New Roman" w:hAnsi="Times New Roman" w:cs="Times New Roman"/>
+        </w:rPr>
+      </w:pPr>
+    </w:p>
+    <w:p>
+      <w:pPr>
+        <w:rPr>
+          <w:rFonts w:ascii="Times New Roman" w:hAnsi="Times New Roman" w:cs="Times New Roman"/>
+        </w:rPr>
+      </w:pPr>
+    </w:p>
+    <w:p>
+      <w:pPr>
+        <w:pStyle w:val="ListParagraph"/>
+        <w:numPr>
+          <w:ilvl w:val="0"/>
+          <w:numId w:val="4"/>
+        </w:numPr>
+        <w:rPr>
+          <w:rFonts w:ascii="Times New Roman" w:hAnsi="Times New Roman" w:cs="Times New Roman"/>
+          <w:b/>
+          <w:bCs/>
+        </w:rPr>
+      </w:pPr>
+      <w:r>
+        <w:rPr>
+          <w:rFonts w:ascii="Times New Roman" w:hAnsi="Times New Roman" w:cs="Times New Roman"/>
+          <w:b/>
+          <w:bCs/>
+        </w:rPr>
+        <w:t>Conclusion</w:t>
+      </w:r>
+    </w:p>
+    <w:p>
+      <w:pPr>
+        <w:rPr>
+          <w:rFonts w:ascii="Times New Roman" w:hAnsi="Times New Roman" w:cs="Times New Roman"/>
+        </w:rPr>
+      </w:pPr>
+    </w:p>
+    <w:p>
+      <w:pPr>
+        <w:rPr>
+          <w:rFonts w:ascii="Times New Roman" w:hAnsi="Times New Roman" w:cs="Times New Roman"/>
+        </w:rPr>
+      </w:pPr>
+      <w:r>
+        <w:rPr>
+          <w:rFonts w:ascii="Times New Roman" w:hAnsi="Times New Roman" w:cs="Times New Roman"/>
+        </w:rPr>
+        <w:t>xxx</w:t>
+      </w:r>
+    </w:p>
+    <w:p>
+      <w:pPr>
+        <w:rPr>
+          <w:rFonts w:ascii="Times New Roman" w:hAnsi="Times New Roman" w:cs="Times New Roman"/>
+        </w:rPr>
+      </w:pPr>
+    </w:p>
+    <w:p>
+      <w:pPr>
+        <w:rPr>
+          <w:rFonts w:ascii="Times New Roman" w:hAnsi="Times New Roman" w:cs="Times New Roman"/>
+        </w:rPr>
+      </w:pPr>
+    </w:p>
+    <w:p>
+      <w:pPr>
+        <w:rPr>
+          <w:rFonts w:ascii="Times New Roman" w:hAnsi="Times New Roman" w:cs="Times New Roman"/>
+        </w:rPr>
+      </w:pPr>
+    </w:p>
+    <w:p>
+      <w:pPr>
+        <w:pStyle w:val="ListParagraph"/>
+        <w:numPr>
+          <w:ilvl w:val="0"/>
+          <w:numId w:val="4"/>
+        </w:numPr>
+        <w:rPr>
+          <w:rFonts w:ascii="Times New Roman" w:hAnsi="Times New Roman" w:cs="Times New Roman"/>
+          <w:b/>
+          <w:bCs/>
+        </w:rPr>
+      </w:pPr>
+      <w:r>
+        <w:rPr>
+          <w:rFonts w:ascii="Times New Roman" w:hAnsi="Times New Roman" w:cs="Times New Roman"/>
+          <w:b/>
+          <w:bCs/>
+        </w:rPr>
         <w:t>Appendix</w:t>
       </w:r>
     </w:p>
@@ -7269,7 +9846,14 @@
           <w:rFonts w:ascii="Times New Roman" w:hAnsi="Times New Roman" w:cs="Times New Roman"/>
           <w:u w:val="single"/>
         </w:rPr>
-        <w:t>Distributions of each attribute</w:t>
+        <w:t xml:space="preserve">Distributions of each </w:t>
+      </w:r>
+      <w:r>
+        <w:rPr>
+          <w:rFonts w:ascii="Times New Roman" w:hAnsi="Times New Roman" w:cs="Times New Roman"/>
+          <w:u w:val="single"/>
+        </w:rPr>
+        <w:t>feature</w:t>
       </w:r>
     </w:p>
     <w:p>
@@ -7290,6 +9874,7 @@
           <w:rFonts w:ascii="Times New Roman" w:hAnsi="Times New Roman" w:cs="Times New Roman"/>
           <w:noProof/>
         </w:rPr>
+        <w:lastRenderedPageBreak/>
         <w:drawing>
           <wp:inline distT="0" distB="0" distL="0" distR="0" wp14:anchorId="6557C4AA" wp14:editId="3C52724F">
             <wp:extent cx="5943600" cy="2353310"/>
@@ -7306,7 +9891,7 @@
                     <pic:cNvPicPr/>
                   </pic:nvPicPr>
                   <pic:blipFill>
-                    <a:blip r:embed="rId16" cstate="print">
+                    <a:blip r:embed="rId17" cstate="print">
                       <a:extLst>
                         <a:ext uri="{28A0092B-C50C-407E-A947-70E740481C1C}">
                           <a14:useLocalDpi xmlns:a14="http://schemas.microsoft.com/office/drawing/2010/main" val="0"/>
@@ -7360,7 +9945,7 @@
                     <pic:cNvPicPr/>
                   </pic:nvPicPr>
                   <pic:blipFill>
-                    <a:blip r:embed="rId17" cstate="print">
+                    <a:blip r:embed="rId18" cstate="print">
                       <a:extLst>
                         <a:ext uri="{28A0092B-C50C-407E-A947-70E740481C1C}">
                           <a14:useLocalDpi xmlns:a14="http://schemas.microsoft.com/office/drawing/2010/main" val="0"/>
@@ -7398,7 +9983,6 @@
           <w:rFonts w:ascii="Times New Roman" w:hAnsi="Times New Roman" w:cs="Times New Roman"/>
           <w:noProof/>
         </w:rPr>
-        <w:lastRenderedPageBreak/>
         <w:drawing>
           <wp:inline distT="0" distB="0" distL="0" distR="0" wp14:anchorId="4EA869DB" wp14:editId="39D10D81">
             <wp:extent cx="5943600" cy="2324735"/>
@@ -7415,7 +9999,7 @@
                     <pic:cNvPicPr/>
                   </pic:nvPicPr>
                   <pic:blipFill>
-                    <a:blip r:embed="rId18" cstate="print">
+                    <a:blip r:embed="rId19" cstate="print">
                       <a:extLst>
                         <a:ext uri="{28A0092B-C50C-407E-A947-70E740481C1C}">
                           <a14:useLocalDpi xmlns:a14="http://schemas.microsoft.com/office/drawing/2010/main" val="0"/>
@@ -7460,6 +10044,7 @@
           <w:rFonts w:ascii="Times New Roman" w:hAnsi="Times New Roman" w:cs="Times New Roman"/>
           <w:noProof/>
         </w:rPr>
+        <w:lastRenderedPageBreak/>
         <w:drawing>
           <wp:inline distT="0" distB="0" distL="0" distR="0" wp14:anchorId="72E94111" wp14:editId="676A0B02">
             <wp:extent cx="5943600" cy="2406015"/>
@@ -7476,7 +10061,7 @@
                     <pic:cNvPicPr/>
                   </pic:nvPicPr>
                   <pic:blipFill>
-                    <a:blip r:embed="rId19" cstate="print">
+                    <a:blip r:embed="rId20" cstate="print">
                       <a:extLst>
                         <a:ext uri="{28A0092B-C50C-407E-A947-70E740481C1C}">
                           <a14:useLocalDpi xmlns:a14="http://schemas.microsoft.com/office/drawing/2010/main" val="0"/>
@@ -7530,7 +10115,7 @@
                     <pic:cNvPicPr/>
                   </pic:nvPicPr>
                   <pic:blipFill>
-                    <a:blip r:embed="rId20" cstate="print">
+                    <a:blip r:embed="rId21" cstate="print">
                       <a:extLst>
                         <a:ext uri="{28A0092B-C50C-407E-A947-70E740481C1C}">
                           <a14:useLocalDpi xmlns:a14="http://schemas.microsoft.com/office/drawing/2010/main" val="0"/>
@@ -7584,7 +10169,7 @@
                     <pic:cNvPicPr/>
                   </pic:nvPicPr>
                   <pic:blipFill>
-                    <a:blip r:embed="rId21" cstate="print">
+                    <a:blip r:embed="rId22" cstate="print">
                       <a:extLst>
                         <a:ext uri="{28A0092B-C50C-407E-A947-70E740481C1C}">
                           <a14:useLocalDpi xmlns:a14="http://schemas.microsoft.com/office/drawing/2010/main" val="0"/>
@@ -7647,7 +10232,7 @@
                     <pic:cNvPicPr/>
                   </pic:nvPicPr>
                   <pic:blipFill>
-                    <a:blip r:embed="rId22" cstate="print">
+                    <a:blip r:embed="rId23" cstate="print">
                       <a:extLst>
                         <a:ext uri="{28A0092B-C50C-407E-A947-70E740481C1C}">
                           <a14:useLocalDpi xmlns:a14="http://schemas.microsoft.com/office/drawing/2010/main" val="0"/>
@@ -7700,7 +10285,7 @@
                     <pic:cNvPicPr/>
                   </pic:nvPicPr>
                   <pic:blipFill>
-                    <a:blip r:embed="rId23" cstate="print">
+                    <a:blip r:embed="rId24" cstate="print">
                       <a:extLst>
                         <a:ext uri="{28A0092B-C50C-407E-A947-70E740481C1C}">
                           <a14:useLocalDpi xmlns:a14="http://schemas.microsoft.com/office/drawing/2010/main" val="0"/>
@@ -7754,7 +10339,7 @@
                     <pic:cNvPicPr/>
                   </pic:nvPicPr>
                   <pic:blipFill>
-                    <a:blip r:embed="rId24" cstate="print">
+                    <a:blip r:embed="rId25" cstate="print">
                       <a:extLst>
                         <a:ext uri="{28A0092B-C50C-407E-A947-70E740481C1C}">
                           <a14:useLocalDpi xmlns:a14="http://schemas.microsoft.com/office/drawing/2010/main" val="0"/>
@@ -7838,7 +10423,7 @@
                     <pic:cNvPicPr/>
                   </pic:nvPicPr>
                   <pic:blipFill>
-                    <a:blip r:embed="rId25" cstate="print">
+                    <a:blip r:embed="rId26" cstate="print">
                       <a:extLst>
                         <a:ext uri="{28A0092B-C50C-407E-A947-70E740481C1C}">
                           <a14:useLocalDpi xmlns:a14="http://schemas.microsoft.com/office/drawing/2010/main" val="0"/>
@@ -7891,7 +10476,7 @@
                     <pic:cNvPicPr/>
                   </pic:nvPicPr>
                   <pic:blipFill>
-                    <a:blip r:embed="rId26" cstate="print">
+                    <a:blip r:embed="rId27" cstate="print">
                       <a:extLst>
                         <a:ext uri="{28A0092B-C50C-407E-A947-70E740481C1C}">
                           <a14:useLocalDpi xmlns:a14="http://schemas.microsoft.com/office/drawing/2010/main" val="0"/>
@@ -8404,6 +10989,119 @@
     </w:lvl>
   </w:abstractNum>
   <w:abstractNum w:abstractNumId="3" w15:restartNumberingAfterBreak="0">
+    <w:nsid w:val="42E10352"/>
+    <w:multiLevelType w:val="hybridMultilevel"/>
+    <w:tmpl w:val="7D78CFEA"/>
+    <w:lvl w:ilvl="0" w:tplc="04090001">
+      <w:start w:val="1"/>
+      <w:numFmt w:val="bullet"/>
+      <w:lvlText w:val=""/>
+      <w:lvlJc w:val="left"/>
+      <w:pPr>
+        <w:ind w:left="720" w:hanging="360"/>
+      </w:pPr>
+      <w:rPr>
+        <w:rFonts w:ascii="Symbol" w:hAnsi="Symbol" w:hint="default"/>
+      </w:rPr>
+    </w:lvl>
+    <w:lvl w:ilvl="1" w:tplc="04090003">
+      <w:start w:val="1"/>
+      <w:numFmt w:val="bullet"/>
+      <w:lvlText w:val="o"/>
+      <w:lvlJc w:val="left"/>
+      <w:pPr>
+        <w:ind w:left="1440" w:hanging="360"/>
+      </w:pPr>
+      <w:rPr>
+        <w:rFonts w:ascii="Courier New" w:hAnsi="Courier New" w:cs="Courier New" w:hint="default"/>
+      </w:rPr>
+    </w:lvl>
+    <w:lvl w:ilvl="2" w:tplc="04090005">
+      <w:start w:val="1"/>
+      <w:numFmt w:val="bullet"/>
+      <w:lvlText w:val=""/>
+      <w:lvlJc w:val="left"/>
+      <w:pPr>
+        <w:ind w:left="2160" w:hanging="360"/>
+      </w:pPr>
+      <w:rPr>
+        <w:rFonts w:ascii="Wingdings" w:hAnsi="Wingdings" w:hint="default"/>
+      </w:rPr>
+    </w:lvl>
+    <w:lvl w:ilvl="3" w:tplc="04090001">
+      <w:start w:val="1"/>
+      <w:numFmt w:val="bullet"/>
+      <w:lvlText w:val=""/>
+      <w:lvlJc w:val="left"/>
+      <w:pPr>
+        <w:ind w:left="2880" w:hanging="360"/>
+      </w:pPr>
+      <w:rPr>
+        <w:rFonts w:ascii="Symbol" w:hAnsi="Symbol" w:hint="default"/>
+      </w:rPr>
+    </w:lvl>
+    <w:lvl w:ilvl="4" w:tplc="04090003" w:tentative="1">
+      <w:start w:val="1"/>
+      <w:numFmt w:val="bullet"/>
+      <w:lvlText w:val="o"/>
+      <w:lvlJc w:val="left"/>
+      <w:pPr>
+        <w:ind w:left="3600" w:hanging="360"/>
+      </w:pPr>
+      <w:rPr>
+        <w:rFonts w:ascii="Courier New" w:hAnsi="Courier New" w:cs="Courier New" w:hint="default"/>
+      </w:rPr>
+    </w:lvl>
+    <w:lvl w:ilvl="5" w:tplc="04090005" w:tentative="1">
+      <w:start w:val="1"/>
+      <w:numFmt w:val="bullet"/>
+      <w:lvlText w:val=""/>
+      <w:lvlJc w:val="left"/>
+      <w:pPr>
+        <w:ind w:left="4320" w:hanging="360"/>
+      </w:pPr>
+      <w:rPr>
+        <w:rFonts w:ascii="Wingdings" w:hAnsi="Wingdings" w:hint="default"/>
+      </w:rPr>
+    </w:lvl>
+    <w:lvl w:ilvl="6" w:tplc="04090001" w:tentative="1">
+      <w:start w:val="1"/>
+      <w:numFmt w:val="bullet"/>
+      <w:lvlText w:val=""/>
+      <w:lvlJc w:val="left"/>
+      <w:pPr>
+        <w:ind w:left="5040" w:hanging="360"/>
+      </w:pPr>
+      <w:rPr>
+        <w:rFonts w:ascii="Symbol" w:hAnsi="Symbol" w:hint="default"/>
+      </w:rPr>
+    </w:lvl>
+    <w:lvl w:ilvl="7" w:tplc="04090003" w:tentative="1">
+      <w:start w:val="1"/>
+      <w:numFmt w:val="bullet"/>
+      <w:lvlText w:val="o"/>
+      <w:lvlJc w:val="left"/>
+      <w:pPr>
+        <w:ind w:left="5760" w:hanging="360"/>
+      </w:pPr>
+      <w:rPr>
+        <w:rFonts w:ascii="Courier New" w:hAnsi="Courier New" w:cs="Courier New" w:hint="default"/>
+      </w:rPr>
+    </w:lvl>
+    <w:lvl w:ilvl="8" w:tplc="04090005" w:tentative="1">
+      <w:start w:val="1"/>
+      <w:numFmt w:val="bullet"/>
+      <w:lvlText w:val=""/>
+      <w:lvlJc w:val="left"/>
+      <w:pPr>
+        <w:ind w:left="6480" w:hanging="360"/>
+      </w:pPr>
+      <w:rPr>
+        <w:rFonts w:ascii="Wingdings" w:hAnsi="Wingdings" w:hint="default"/>
+      </w:rPr>
+    </w:lvl>
+  </w:abstractNum>
+  <w:abstractNum w:abstractNumId="4" w15:restartNumberingAfterBreak="0">
     <w:nsid w:val="444B3B58"/>
     <w:multiLevelType w:val="hybridMultilevel"/>
     <w:tmpl w:val="76D8AE76"/>
@@ -8492,7 +11190,7 @@
       </w:pPr>
     </w:lvl>
   </w:abstractNum>
-  <w:abstractNum w:abstractNumId="4" w15:restartNumberingAfterBreak="0">
+  <w:abstractNum w:abstractNumId="5" w15:restartNumberingAfterBreak="0">
     <w:nsid w:val="50773496"/>
     <w:multiLevelType w:val="hybridMultilevel"/>
     <w:tmpl w:val="5942A666"/>
@@ -8581,7 +11279,7 @@
       </w:pPr>
     </w:lvl>
   </w:abstractNum>
-  <w:abstractNum w:abstractNumId="5" w15:restartNumberingAfterBreak="0">
+  <w:abstractNum w:abstractNumId="6" w15:restartNumberingAfterBreak="0">
     <w:nsid w:val="747A2F38"/>
     <w:multiLevelType w:val="hybridMultilevel"/>
     <w:tmpl w:val="6A12CE7E"/>
@@ -8667,7 +11365,7 @@
       </w:pPr>
     </w:lvl>
   </w:abstractNum>
-  <w:abstractNum w:abstractNumId="6" w15:restartNumberingAfterBreak="0">
+  <w:abstractNum w:abstractNumId="7" w15:restartNumberingAfterBreak="0">
     <w:nsid w:val="78DC6FB3"/>
     <w:multiLevelType w:val="hybridMultilevel"/>
     <w:tmpl w:val="CAEEC424"/>
@@ -8753,7 +11451,7 @@
       </w:pPr>
     </w:lvl>
   </w:abstractNum>
-  <w:abstractNum w:abstractNumId="7" w15:restartNumberingAfterBreak="0">
+  <w:abstractNum w:abstractNumId="8" w15:restartNumberingAfterBreak="0">
     <w:nsid w:val="7C47154D"/>
     <w:multiLevelType w:val="hybridMultilevel"/>
     <w:tmpl w:val="C340E1B4"/>
@@ -8867,13 +11565,13 @@
     </w:lvl>
   </w:abstractNum>
   <w:num w:numId="1" w16cid:durableId="174929245">
-    <w:abstractNumId w:val="6"/>
+    <w:abstractNumId w:val="7"/>
   </w:num>
   <w:num w:numId="2" w16cid:durableId="1140341136">
-    <w:abstractNumId w:val="7"/>
+    <w:abstractNumId w:val="8"/>
   </w:num>
   <w:num w:numId="3" w16cid:durableId="1423259240">
-    <w:abstractNumId w:val="5"/>
+    <w:abstractNumId w:val="6"/>
   </w:num>
   <w:num w:numId="4" w16cid:durableId="563100040">
     <w:abstractNumId w:val="2"/>
@@ -8882,13 +11580,16 @@
     <w:abstractNumId w:val="0"/>
   </w:num>
   <w:num w:numId="6" w16cid:durableId="879636397">
-    <w:abstractNumId w:val="3"/>
+    <w:abstractNumId w:val="4"/>
   </w:num>
   <w:num w:numId="7" w16cid:durableId="1782987350">
-    <w:abstractNumId w:val="4"/>
+    <w:abstractNumId w:val="5"/>
   </w:num>
   <w:num w:numId="8" w16cid:durableId="991526793">
     <w:abstractNumId w:val="1"/>
+  </w:num>
+  <w:num w:numId="9" w16cid:durableId="914902482">
+    <w:abstractNumId w:val="3"/>
   </w:num>
 </w:numbering>
 </file>
@@ -9291,7 +11992,6 @@
   <w:style w:type="character" w:default="1" w:styleId="DefaultParagraphFont">
     <w:name w:val="Default Paragraph Font"/>
     <w:uiPriority w:val="1"/>
-    <w:semiHidden/>
     <w:unhideWhenUsed/>
   </w:style>
   <w:style w:type="table" w:default="1" w:styleId="TableNormal">

</xml_diff>